<commit_message>
replaced the CV file
</commit_message>
<xml_diff>
--- a/public/CV-VigneshVenkatraman.docx
+++ b/public/CV-VigneshVenkatraman.docx
@@ -5,96 +5,6 @@
     <w:p>
       <w:pPr>
         <w:spacing w:after="0" w:lineRule="auto"/>
-        <w:jc w:val="center"/>
-        <w:rPr>
-          <w:rFonts w:ascii="Times New Roman" w:cs="Times New Roman" w:eastAsia="Times New Roman" w:hAnsi="Times New Roman"/>
-          <w:b w:val="1"/>
-          <w:sz w:val="32"/>
-          <w:szCs w:val="32"/>
-        </w:rPr>
-      </w:pPr>
-      <w:bookmarkStart w:colFirst="0" w:colLast="0" w:name="_gjdgxs" w:id="0"/>
-      <w:bookmarkEnd w:id="0"/>
-      <w:r>
-        <w:rPr>
-          <w:rFonts w:ascii="Times New Roman" w:cs="Times New Roman" w:eastAsia="Times New Roman" w:hAnsi="Times New Roman"/>
-          <w:b w:val="1"/>
-          <w:sz w:val="32"/>
-          <w:szCs w:val="32"/>
-          <w:rtl w:val="0"/>
-        </w:rPr>
-        <w:t xml:space="preserve">VIGNESH VENKATRAMAN</w:t>
-      </w:r>
-    </w:p>
-    <w:p>
-      <w:pPr>
-        <w:tabs>
-          <w:tab w:val="center" w:leader="none" w:pos="5102"/>
-          <w:tab w:val="left" w:leader="none" w:pos="8940"/>
-        </w:tabs>
-        <w:spacing w:after="0" w:lineRule="auto"/>
-        <w:rPr>
-          <w:rFonts w:ascii="Times New Roman" w:cs="Times New Roman" w:eastAsia="Times New Roman" w:hAnsi="Times New Roman"/>
-        </w:rPr>
-      </w:pPr>
-      <w:r>
-        <w:rPr>
-          <w:rFonts w:ascii="Times New Roman" w:cs="Times New Roman" w:eastAsia="Times New Roman" w:hAnsi="Times New Roman"/>
-          <w:rtl w:val="0"/>
-        </w:rPr>
-        <w:tab/>
-        <w:t xml:space="preserve">15 Woodlawn Grove, Cork Road, X91 YFT6 Waterford (Ireland)</w:t>
-        <w:tab/>
-      </w:r>
-    </w:p>
-    <w:p>
-      <w:pPr>
-        <w:spacing w:after="0" w:lineRule="auto"/>
-        <w:jc w:val="center"/>
-        <w:rPr>
-          <w:rFonts w:ascii="Times New Roman" w:cs="Times New Roman" w:eastAsia="Times New Roman" w:hAnsi="Times New Roman"/>
-        </w:rPr>
-      </w:pPr>
-      <w:r>
-        <w:rPr>
-          <w:rFonts w:ascii="Times New Roman" w:cs="Times New Roman" w:eastAsia="Times New Roman" w:hAnsi="Times New Roman"/>
-          <w:rtl w:val="0"/>
-        </w:rPr>
-        <w:t xml:space="preserve">(+353) 892337851 | vigneshvenkat_21@live.com</w:t>
-      </w:r>
-    </w:p>
-    <w:p>
-      <w:pPr>
-        <w:spacing w:after="0" w:lineRule="auto"/>
-        <w:jc w:val="center"/>
-        <w:rPr>
-          <w:rFonts w:ascii="Times New Roman" w:cs="Times New Roman" w:eastAsia="Times New Roman" w:hAnsi="Times New Roman"/>
-        </w:rPr>
-      </w:pPr>
-      <w:r>
-        <w:rPr>
-          <w:rFonts w:ascii="Times New Roman" w:cs="Times New Roman" w:eastAsia="Times New Roman" w:hAnsi="Times New Roman"/>
-          <w:rtl w:val="0"/>
-        </w:rPr>
-        <w:t xml:space="preserve">https://www.linkedin.com/in/vignesh-venkatraman-33677657/ | https://www.vigneshvenkatraman.com</w:t>
-      </w:r>
-    </w:p>
-    <w:p>
-      <w:pPr>
-        <w:spacing w:after="0" w:lineRule="auto"/>
-        <w:rPr>
-          <w:rFonts w:ascii="Times New Roman" w:cs="Times New Roman" w:eastAsia="Times New Roman" w:hAnsi="Times New Roman"/>
-        </w:rPr>
-      </w:pPr>
-      <w:r>
-        <w:rPr>
-          <w:rtl w:val="0"/>
-        </w:rPr>
-      </w:r>
-    </w:p>
-    <w:p>
-      <w:pPr>
-        <w:spacing w:after="0" w:lineRule="auto"/>
         <w:rPr>
           <w:rFonts w:ascii="Times New Roman" w:cs="Times New Roman" w:eastAsia="Times New Roman" w:hAnsi="Times New Roman"/>
           <w:b w:val="1"/>
@@ -102,8 +12,8 @@
           <w:szCs w:val="28"/>
         </w:rPr>
       </w:pPr>
-      <w:bookmarkStart w:colFirst="0" w:colLast="0" w:name="_30j0zll" w:id="1"/>
-      <w:bookmarkEnd w:id="1"/>
+      <w:bookmarkStart w:colFirst="0" w:colLast="0" w:name="_30j0zll" w:id="0"/>
+      <w:bookmarkEnd w:id="0"/>
       <w:r>
         <w:rPr>
           <w:rFonts w:ascii="Times New Roman" w:cs="Times New Roman" w:eastAsia="Times New Roman" w:hAnsi="Times New Roman"/>
@@ -140,191 +50,154 @@
         <w:spacing w:line="246" w:lineRule="auto"/>
         <w:rPr>
           <w:rFonts w:ascii="Times New Roman" w:cs="Times New Roman" w:eastAsia="Times New Roman" w:hAnsi="Times New Roman"/>
-        </w:rPr>
-      </w:pPr>
-      <w:r>
-        <w:rPr>
-          <w:rFonts w:ascii="Times New Roman" w:cs="Times New Roman" w:eastAsia="Times New Roman" w:hAnsi="Times New Roman"/>
-          <w:rtl w:val="0"/>
-        </w:rPr>
-        <w:t xml:space="preserve">Experienced IT Lead with over </w:t>
-      </w:r>
-      <w:r>
-        <w:rPr>
-          <w:rFonts w:ascii="Times New Roman" w:cs="Times New Roman" w:eastAsia="Times New Roman" w:hAnsi="Times New Roman"/>
-          <w:b w:val="1"/>
-          <w:rtl w:val="0"/>
-        </w:rPr>
-        <w:t xml:space="preserve">10+ years</w:t>
-      </w:r>
-      <w:r>
-        <w:rPr>
-          <w:rFonts w:ascii="Times New Roman" w:cs="Times New Roman" w:eastAsia="Times New Roman" w:hAnsi="Times New Roman"/>
-          <w:rtl w:val="0"/>
-        </w:rPr>
-        <w:t xml:space="preserve"> of experience leading </w:t>
-      </w:r>
-      <w:r>
-        <w:rPr>
-          <w:rFonts w:ascii="Times New Roman" w:cs="Times New Roman" w:eastAsia="Times New Roman" w:hAnsi="Times New Roman"/>
-          <w:b w:val="1"/>
-          <w:rtl w:val="0"/>
-        </w:rPr>
-        <w:t xml:space="preserve">cross-functional teams</w:t>
-      </w:r>
-      <w:r>
-        <w:rPr>
-          <w:rFonts w:ascii="Times New Roman" w:cs="Times New Roman" w:eastAsia="Times New Roman" w:hAnsi="Times New Roman"/>
-          <w:rtl w:val="0"/>
-        </w:rPr>
-        <w:t xml:space="preserve"> in delivering </w:t>
-      </w:r>
-      <w:r>
-        <w:rPr>
-          <w:rFonts w:ascii="Times New Roman" w:cs="Times New Roman" w:eastAsia="Times New Roman" w:hAnsi="Times New Roman"/>
-          <w:b w:val="1"/>
-          <w:rtl w:val="0"/>
-        </w:rPr>
-        <w:t xml:space="preserve">critical software solutions</w:t>
-      </w:r>
-      <w:r>
-        <w:rPr>
-          <w:rFonts w:ascii="Times New Roman" w:cs="Times New Roman" w:eastAsia="Times New Roman" w:hAnsi="Times New Roman"/>
-          <w:rtl w:val="0"/>
-        </w:rPr>
-        <w:t xml:space="preserve">. Proven expertise in </w:t>
-      </w:r>
-      <w:r>
-        <w:rPr>
-          <w:rFonts w:ascii="Times New Roman" w:cs="Times New Roman" w:eastAsia="Times New Roman" w:hAnsi="Times New Roman"/>
-          <w:b w:val="1"/>
-          <w:rtl w:val="0"/>
-        </w:rPr>
-        <w:t xml:space="preserve">revamping products</w:t>
-      </w:r>
-      <w:r>
-        <w:rPr>
-          <w:rFonts w:ascii="Times New Roman" w:cs="Times New Roman" w:eastAsia="Times New Roman" w:hAnsi="Times New Roman"/>
-          <w:rtl w:val="0"/>
-        </w:rPr>
-        <w:t xml:space="preserve"> to capture </w:t>
-      </w:r>
-      <w:r>
-        <w:rPr>
-          <w:rFonts w:ascii="Times New Roman" w:cs="Times New Roman" w:eastAsia="Times New Roman" w:hAnsi="Times New Roman"/>
-          <w:b w:val="1"/>
-          <w:rtl w:val="0"/>
-        </w:rPr>
-        <w:t xml:space="preserve">client requirements </w:t>
-      </w:r>
-      <w:r>
-        <w:rPr>
-          <w:rFonts w:ascii="Times New Roman" w:cs="Times New Roman" w:eastAsia="Times New Roman" w:hAnsi="Times New Roman"/>
-          <w:rtl w:val="0"/>
-        </w:rPr>
-        <w:t xml:space="preserve">and ensuring </w:t>
-      </w:r>
-      <w:r>
-        <w:rPr>
-          <w:rFonts w:ascii="Times New Roman" w:cs="Times New Roman" w:eastAsia="Times New Roman" w:hAnsi="Times New Roman"/>
-          <w:b w:val="1"/>
-          <w:rtl w:val="0"/>
-        </w:rPr>
-        <w:t xml:space="preserve">timely implementation</w:t>
-      </w:r>
-      <w:r>
-        <w:rPr>
-          <w:rFonts w:ascii="Times New Roman" w:cs="Times New Roman" w:eastAsia="Times New Roman" w:hAnsi="Times New Roman"/>
-          <w:rtl w:val="0"/>
-        </w:rPr>
-        <w:t xml:space="preserve">. Skilled in architecting</w:t>
-      </w:r>
-      <w:r>
-        <w:rPr>
-          <w:rFonts w:ascii="Times New Roman" w:cs="Times New Roman" w:eastAsia="Times New Roman" w:hAnsi="Times New Roman"/>
-          <w:b w:val="1"/>
-          <w:rtl w:val="0"/>
-        </w:rPr>
-        <w:t xml:space="preserve"> scalable solutions</w:t>
-      </w:r>
-      <w:r>
-        <w:rPr>
-          <w:rFonts w:ascii="Times New Roman" w:cs="Times New Roman" w:eastAsia="Times New Roman" w:hAnsi="Times New Roman"/>
-          <w:rtl w:val="0"/>
-        </w:rPr>
-        <w:t xml:space="preserve">, </w:t>
-      </w:r>
-      <w:r>
-        <w:rPr>
-          <w:rFonts w:ascii="Times New Roman" w:cs="Times New Roman" w:eastAsia="Times New Roman" w:hAnsi="Times New Roman"/>
-          <w:b w:val="1"/>
-          <w:rtl w:val="0"/>
-        </w:rPr>
-        <w:t xml:space="preserve">mentoring</w:t>
-      </w:r>
-      <w:r>
-        <w:rPr>
-          <w:rFonts w:ascii="Times New Roman" w:cs="Times New Roman" w:eastAsia="Times New Roman" w:hAnsi="Times New Roman"/>
-          <w:rtl w:val="0"/>
-        </w:rPr>
-        <w:t xml:space="preserve">, and </w:t>
-      </w:r>
-      <w:r>
-        <w:rPr>
-          <w:rFonts w:ascii="Times New Roman" w:cs="Times New Roman" w:eastAsia="Times New Roman" w:hAnsi="Times New Roman"/>
-          <w:b w:val="1"/>
-          <w:rtl w:val="0"/>
-        </w:rPr>
-        <w:t xml:space="preserve">fostering collaboration</w:t>
-      </w:r>
-      <w:r>
-        <w:rPr>
-          <w:rFonts w:ascii="Times New Roman" w:cs="Times New Roman" w:eastAsia="Times New Roman" w:hAnsi="Times New Roman"/>
-          <w:rtl w:val="0"/>
-        </w:rPr>
-        <w:t xml:space="preserve">. Passionate about driving </w:t>
-      </w:r>
-      <w:r>
-        <w:rPr>
-          <w:rFonts w:ascii="Times New Roman" w:cs="Times New Roman" w:eastAsia="Times New Roman" w:hAnsi="Times New Roman"/>
-          <w:b w:val="1"/>
-          <w:rtl w:val="0"/>
-        </w:rPr>
-        <w:t xml:space="preserve">business growth</w:t>
-      </w:r>
-      <w:r>
-        <w:rPr>
-          <w:rFonts w:ascii="Times New Roman" w:cs="Times New Roman" w:eastAsia="Times New Roman" w:hAnsi="Times New Roman"/>
-          <w:rtl w:val="0"/>
-        </w:rPr>
-        <w:t xml:space="preserve"> through </w:t>
-      </w:r>
-      <w:r>
-        <w:rPr>
-          <w:rFonts w:ascii="Times New Roman" w:cs="Times New Roman" w:eastAsia="Times New Roman" w:hAnsi="Times New Roman"/>
-          <w:b w:val="1"/>
-          <w:rtl w:val="0"/>
-        </w:rPr>
-        <w:t xml:space="preserve">technology </w:t>
-      </w:r>
-      <w:r>
-        <w:rPr>
-          <w:rFonts w:ascii="Times New Roman" w:cs="Times New Roman" w:eastAsia="Times New Roman" w:hAnsi="Times New Roman"/>
-          <w:rtl w:val="0"/>
-        </w:rPr>
-        <w:t xml:space="preserve">and delivering exceptional outcomes.</w:t>
-      </w:r>
-    </w:p>
-    <w:p>
-      <w:pPr>
-        <w:spacing w:line="246" w:lineRule="auto"/>
-        <w:rPr>
-          <w:rFonts w:ascii="Times New Roman" w:cs="Times New Roman" w:eastAsia="Times New Roman" w:hAnsi="Times New Roman"/>
           <w:b w:val="1"/>
           <w:sz w:val="28"/>
           <w:szCs w:val="28"/>
         </w:rPr>
       </w:pPr>
+      <w:r>
+        <w:rPr>
+          <w:rFonts w:ascii="Times New Roman" w:cs="Times New Roman" w:eastAsia="Times New Roman" w:hAnsi="Times New Roman"/>
+          <w:rtl w:val="0"/>
+        </w:rPr>
+        <w:t xml:space="preserve">Software Developer with experience in delivering </w:t>
+      </w:r>
+      <w:r>
+        <w:rPr>
+          <w:rFonts w:ascii="Times New Roman" w:cs="Times New Roman" w:eastAsia="Times New Roman" w:hAnsi="Times New Roman"/>
+          <w:b w:val="1"/>
+          <w:rtl w:val="0"/>
+        </w:rPr>
+        <w:t xml:space="preserve">critical software solutions</w:t>
+      </w:r>
+      <w:r>
+        <w:rPr>
+          <w:rFonts w:ascii="Times New Roman" w:cs="Times New Roman" w:eastAsia="Times New Roman" w:hAnsi="Times New Roman"/>
+          <w:rtl w:val="0"/>
+        </w:rPr>
+        <w:t xml:space="preserve">. Proven expertise in </w:t>
+      </w:r>
+      <w:r>
+        <w:rPr>
+          <w:rFonts w:ascii="Times New Roman" w:cs="Times New Roman" w:eastAsia="Times New Roman" w:hAnsi="Times New Roman"/>
+          <w:b w:val="1"/>
+          <w:rtl w:val="0"/>
+        </w:rPr>
+        <w:t xml:space="preserve">revamping products</w:t>
+      </w:r>
+      <w:r>
+        <w:rPr>
+          <w:rFonts w:ascii="Times New Roman" w:cs="Times New Roman" w:eastAsia="Times New Roman" w:hAnsi="Times New Roman"/>
+          <w:rtl w:val="0"/>
+        </w:rPr>
+        <w:t xml:space="preserve"> to capture </w:t>
+      </w:r>
+      <w:r>
+        <w:rPr>
+          <w:rFonts w:ascii="Times New Roman" w:cs="Times New Roman" w:eastAsia="Times New Roman" w:hAnsi="Times New Roman"/>
+          <w:b w:val="1"/>
+          <w:rtl w:val="0"/>
+        </w:rPr>
+        <w:t xml:space="preserve">client requirements </w:t>
+      </w:r>
+      <w:r>
+        <w:rPr>
+          <w:rFonts w:ascii="Times New Roman" w:cs="Times New Roman" w:eastAsia="Times New Roman" w:hAnsi="Times New Roman"/>
+          <w:rtl w:val="0"/>
+        </w:rPr>
+        <w:t xml:space="preserve">and ensuring </w:t>
+      </w:r>
+      <w:r>
+        <w:rPr>
+          <w:rFonts w:ascii="Times New Roman" w:cs="Times New Roman" w:eastAsia="Times New Roman" w:hAnsi="Times New Roman"/>
+          <w:b w:val="1"/>
+          <w:rtl w:val="0"/>
+        </w:rPr>
+        <w:t xml:space="preserve">timely implementation</w:t>
+      </w:r>
+      <w:r>
+        <w:rPr>
+          <w:rFonts w:ascii="Times New Roman" w:cs="Times New Roman" w:eastAsia="Times New Roman" w:hAnsi="Times New Roman"/>
+          <w:rtl w:val="0"/>
+        </w:rPr>
+        <w:t xml:space="preserve">. Skilled in architecting</w:t>
+      </w:r>
+      <w:r>
+        <w:rPr>
+          <w:rFonts w:ascii="Times New Roman" w:cs="Times New Roman" w:eastAsia="Times New Roman" w:hAnsi="Times New Roman"/>
+          <w:b w:val="1"/>
+          <w:rtl w:val="0"/>
+        </w:rPr>
+        <w:t xml:space="preserve"> scalable solutions</w:t>
+      </w:r>
+      <w:r>
+        <w:rPr>
+          <w:rFonts w:ascii="Times New Roman" w:cs="Times New Roman" w:eastAsia="Times New Roman" w:hAnsi="Times New Roman"/>
+          <w:rtl w:val="0"/>
+        </w:rPr>
+        <w:t xml:space="preserve">, </w:t>
+      </w:r>
+      <w:r>
+        <w:rPr>
+          <w:rFonts w:ascii="Times New Roman" w:cs="Times New Roman" w:eastAsia="Times New Roman" w:hAnsi="Times New Roman"/>
+          <w:b w:val="1"/>
+          <w:rtl w:val="0"/>
+        </w:rPr>
+        <w:t xml:space="preserve">mentoring</w:t>
+      </w:r>
+      <w:r>
+        <w:rPr>
+          <w:rFonts w:ascii="Times New Roman" w:cs="Times New Roman" w:eastAsia="Times New Roman" w:hAnsi="Times New Roman"/>
+          <w:rtl w:val="0"/>
+        </w:rPr>
+        <w:t xml:space="preserve">, and </w:t>
+      </w:r>
+      <w:r>
+        <w:rPr>
+          <w:rFonts w:ascii="Times New Roman" w:cs="Times New Roman" w:eastAsia="Times New Roman" w:hAnsi="Times New Roman"/>
+          <w:b w:val="1"/>
+          <w:rtl w:val="0"/>
+        </w:rPr>
+        <w:t xml:space="preserve">fostering collaboration</w:t>
+      </w:r>
+      <w:r>
+        <w:rPr>
+          <w:rFonts w:ascii="Times New Roman" w:cs="Times New Roman" w:eastAsia="Times New Roman" w:hAnsi="Times New Roman"/>
+          <w:rtl w:val="0"/>
+        </w:rPr>
+        <w:t xml:space="preserve">. Passionate about driving </w:t>
+      </w:r>
+      <w:r>
+        <w:rPr>
+          <w:rFonts w:ascii="Times New Roman" w:cs="Times New Roman" w:eastAsia="Times New Roman" w:hAnsi="Times New Roman"/>
+          <w:b w:val="1"/>
+          <w:rtl w:val="0"/>
+        </w:rPr>
+        <w:t xml:space="preserve">business growth</w:t>
+      </w:r>
+      <w:r>
+        <w:rPr>
+          <w:rFonts w:ascii="Times New Roman" w:cs="Times New Roman" w:eastAsia="Times New Roman" w:hAnsi="Times New Roman"/>
+          <w:rtl w:val="0"/>
+        </w:rPr>
+        <w:t xml:space="preserve"> through </w:t>
+      </w:r>
+      <w:r>
+        <w:rPr>
+          <w:rFonts w:ascii="Times New Roman" w:cs="Times New Roman" w:eastAsia="Times New Roman" w:hAnsi="Times New Roman"/>
+          <w:b w:val="1"/>
+          <w:rtl w:val="0"/>
+        </w:rPr>
+        <w:t xml:space="preserve">technology </w:t>
+      </w:r>
+      <w:r>
+        <w:rPr>
+          <w:rFonts w:ascii="Times New Roman" w:cs="Times New Roman" w:eastAsia="Times New Roman" w:hAnsi="Times New Roman"/>
+          <w:rtl w:val="0"/>
+        </w:rPr>
+        <w:t xml:space="preserve">and delivering exceptional outcomes.</w:t>
+        <w:br w:type="textWrapping"/>
+      </w:r>
       <w:r>
         <w:rPr>
           <w:rtl w:val="0"/>
@@ -355,112 +228,8 @@
       </w:r>
       <w:r>
         <w:rPr>
-          <w:rFonts w:ascii="Times New Roman" w:cs="Times New Roman" w:eastAsia="Times New Roman" w:hAnsi="Times New Roman"/>
-          <w:rtl w:val="0"/>
-        </w:rPr>
-        <w:t xml:space="preserve">Agile methodologies (Scrum / Kanban /Agile Project Management), Strategic thinking, Business analysis, Market analysis, Budgeting, Conflict resolution, Product development, Customer focus, User experience, Entrepreneurial mindset, Analytical thinking, Critical problem-solving, Team management, Mentorship, Project management, Effective communication, Stakeholder management, Cross-functional collaboration, Continuous learning, Change Management, ReactJS, VueJS, NextJS, NodeJS, ExpressJS, JavaScript, TypeScript, Bootstrap, Tailwind, MongoDB, MySQL, AWS.</w:t>
-      </w:r>
-    </w:p>
-    <w:p>
-      <w:pPr>
-        <w:spacing w:line="246" w:lineRule="auto"/>
-        <w:rPr>
-          <w:rFonts w:ascii="Times New Roman" w:cs="Times New Roman" w:eastAsia="Times New Roman" w:hAnsi="Times New Roman"/>
-          <w:b w:val="1"/>
-          <w:sz w:val="28"/>
-          <w:szCs w:val="28"/>
-        </w:rPr>
-      </w:pPr>
-      <w:r>
-        <w:rPr>
-          <w:rtl w:val="0"/>
-        </w:rPr>
-      </w:r>
-    </w:p>
-    <w:p>
-      <w:pPr>
-        <w:spacing w:line="246" w:lineRule="auto"/>
-        <w:rPr>
-          <w:rFonts w:ascii="Times New Roman" w:cs="Times New Roman" w:eastAsia="Times New Roman" w:hAnsi="Times New Roman"/>
-        </w:rPr>
-      </w:pPr>
-      <w:r>
-        <w:rPr>
-          <w:rFonts w:ascii="Times New Roman" w:cs="Times New Roman" w:eastAsia="Times New Roman" w:hAnsi="Times New Roman"/>
-          <w:b w:val="1"/>
-          <w:sz w:val="28"/>
-          <w:szCs w:val="28"/>
-          <w:rtl w:val="0"/>
-        </w:rPr>
-        <w:t xml:space="preserve">Career History</w:t>
-      </w:r>
-      <w:r>
-        <w:pict>
-          <v:rect style="width:0.0pt;height:1.5pt" o:hr="t" o:hrstd="t" o:hralign="center" fillcolor="#A0A0A0" stroked="f"/>
-        </w:pict>
-      </w:r>
-      <w:r>
-        <w:rPr>
-          <w:rtl w:val="0"/>
-        </w:rPr>
-      </w:r>
-    </w:p>
-    <w:p>
-      <w:pPr>
-        <w:spacing w:after="0" w:lineRule="auto"/>
-        <w:rPr>
-          <w:rFonts w:ascii="Times New Roman" w:cs="Times New Roman" w:eastAsia="Times New Roman" w:hAnsi="Times New Roman"/>
-          <w:b w:val="1"/>
-        </w:rPr>
-      </w:pPr>
-      <w:r>
-        <w:rPr>
-          <w:rFonts w:ascii="Times New Roman" w:cs="Times New Roman" w:eastAsia="Times New Roman" w:hAnsi="Times New Roman"/>
-          <w:b w:val="1"/>
-          <w:rtl w:val="0"/>
-        </w:rPr>
-        <w:t xml:space="preserve">WATERFORD INSULATION</w:t>
-      </w:r>
-    </w:p>
-    <w:p>
-      <w:pPr>
-        <w:spacing w:after="0" w:lineRule="auto"/>
-        <w:jc w:val="left"/>
-        <w:rPr>
-          <w:rFonts w:ascii="Times New Roman" w:cs="Times New Roman" w:eastAsia="Times New Roman" w:hAnsi="Times New Roman"/>
-          <w:b w:val="1"/>
-        </w:rPr>
-      </w:pPr>
-      <w:r>
-        <w:rPr>
-          <w:rFonts w:ascii="Times New Roman" w:cs="Times New Roman" w:eastAsia="Times New Roman" w:hAnsi="Times New Roman"/>
-          <w:b w:val="1"/>
-          <w:i w:val="1"/>
-          <w:rtl w:val="0"/>
-        </w:rPr>
-        <w:t xml:space="preserve">IT Lead-Tech &amp; Transformation.                                                                 </w:t>
-        <w:tab/>
-        <w:t xml:space="preserve">       [ February 2024 - Present ]</w:t>
-      </w:r>
-      <w:r>
-        <w:rPr>
-          <w:rtl w:val="0"/>
-        </w:rPr>
-      </w:r>
-    </w:p>
-    <w:p>
-      <w:pPr>
-        <w:spacing w:after="0" w:lineRule="auto"/>
-        <w:rPr>
-          <w:rFonts w:ascii="Times New Roman" w:cs="Times New Roman" w:eastAsia="Times New Roman" w:hAnsi="Times New Roman"/>
-        </w:rPr>
-      </w:pPr>
-      <w:r>
-        <w:rPr>
-          <w:rFonts w:ascii="Times New Roman" w:cs="Times New Roman" w:eastAsia="Times New Roman" w:hAnsi="Times New Roman"/>
-          <w:rtl w:val="0"/>
-        </w:rPr>
-        <w:t xml:space="preserve">Waterford Insulation is a leading provider of cavity wall insulation, both internal and external wall insulation, spray foam insulation, attic &amp; acoustic insulation, fire proofing, plumbing, renewable technology services, wall &amp; roof ventilation.</w:t>
+          <w:rtl w:val="0"/>
+        </w:rPr>
       </w:r>
     </w:p>
     <w:p>
@@ -469,16 +238,41 @@
           <w:ilvl w:val="0"/>
           <w:numId w:val="5"/>
         </w:numPr>
-        <w:spacing w:after="0" w:lineRule="auto"/>
+        <w:spacing w:after="0" w:afterAutospacing="0" w:line="246" w:lineRule="auto"/>
         <w:ind w:left="720" w:hanging="360"/>
-        <w:rPr/>
-      </w:pPr>
-      <w:r>
-        <w:rPr>
-          <w:rFonts w:ascii="Times New Roman" w:cs="Times New Roman" w:eastAsia="Times New Roman" w:hAnsi="Times New Roman"/>
-          <w:rtl w:val="0"/>
-        </w:rPr>
-        <w:t xml:space="preserve">Transformed the entire business’s chain by implementing a CRM for their new solar venture which resulted in 40% increase in business flow efficiency.</w:t>
+        <w:rPr>
+          <w:rFonts w:ascii="Times New Roman" w:cs="Times New Roman" w:eastAsia="Times New Roman" w:hAnsi="Times New Roman"/>
+          <w:u w:val="none"/>
+        </w:rPr>
+      </w:pPr>
+      <w:r>
+        <w:rPr>
+          <w:rFonts w:ascii="Times New Roman" w:cs="Times New Roman" w:eastAsia="Times New Roman" w:hAnsi="Times New Roman"/>
+          <w:b w:val="1"/>
+          <w:rtl w:val="0"/>
+        </w:rPr>
+        <w:t xml:space="preserve">Backend Development: </w:t>
+      </w:r>
+      <w:r>
+        <w:rPr>
+          <w:rFonts w:ascii="Times New Roman" w:cs="Times New Roman" w:eastAsia="Times New Roman" w:hAnsi="Times New Roman"/>
+          <w:rtl w:val="0"/>
+        </w:rPr>
+        <w:t xml:space="preserve">Java, </w:t>
+      </w:r>
+      <w:r>
+        <w:rPr>
+          <w:rFonts w:ascii="Times New Roman" w:cs="Times New Roman" w:eastAsia="Times New Roman" w:hAnsi="Times New Roman"/>
+          <w:rtl w:val="0"/>
+        </w:rPr>
+        <w:t xml:space="preserve">Node.js</w:t>
+      </w:r>
+      <w:r>
+        <w:rPr>
+          <w:rFonts w:ascii="Times New Roman" w:cs="Times New Roman" w:eastAsia="Times New Roman" w:hAnsi="Times New Roman"/>
+          <w:rtl w:val="0"/>
+        </w:rPr>
+        <w:t xml:space="preserve">, Spring Boot, Express.js</w:t>
       </w:r>
     </w:p>
     <w:p>
@@ -487,16 +281,27 @@
           <w:ilvl w:val="0"/>
           <w:numId w:val="5"/>
         </w:numPr>
-        <w:spacing w:after="0" w:lineRule="auto"/>
+        <w:spacing w:after="0" w:afterAutospacing="0" w:line="246" w:lineRule="auto"/>
         <w:ind w:left="720" w:hanging="360"/>
-        <w:rPr/>
-      </w:pPr>
-      <w:r>
-        <w:rPr>
-          <w:rFonts w:ascii="Times New Roman" w:cs="Times New Roman" w:eastAsia="Times New Roman" w:hAnsi="Times New Roman"/>
-          <w:rtl w:val="0"/>
-        </w:rPr>
-        <w:t xml:space="preserve">Lead the IT team in delivering required front-end components in the form of widgets using latest frameworks like ReactJS, VueJS.</w:t>
+        <w:rPr>
+          <w:rFonts w:ascii="Times New Roman" w:cs="Times New Roman" w:eastAsia="Times New Roman" w:hAnsi="Times New Roman"/>
+          <w:u w:val="none"/>
+        </w:rPr>
+      </w:pPr>
+      <w:r>
+        <w:rPr>
+          <w:rFonts w:ascii="Times New Roman" w:cs="Times New Roman" w:eastAsia="Times New Roman" w:hAnsi="Times New Roman"/>
+          <w:b w:val="1"/>
+          <w:rtl w:val="0"/>
+        </w:rPr>
+        <w:t xml:space="preserve">Frontend Development</w:t>
+      </w:r>
+      <w:r>
+        <w:rPr>
+          <w:rFonts w:ascii="Times New Roman" w:cs="Times New Roman" w:eastAsia="Times New Roman" w:hAnsi="Times New Roman"/>
+          <w:rtl w:val="0"/>
+        </w:rPr>
+        <w:t xml:space="preserve">: React.js, Redux.js, Next.js, Vue.js, JavaScript, TypeScript, Node.js</w:t>
       </w:r>
     </w:p>
     <w:p>
@@ -505,16 +310,26 @@
           <w:ilvl w:val="0"/>
           <w:numId w:val="5"/>
         </w:numPr>
-        <w:spacing w:after="0" w:lineRule="auto"/>
+        <w:spacing w:after="0" w:afterAutospacing="0" w:before="0" w:beforeAutospacing="0" w:line="246" w:lineRule="auto"/>
         <w:ind w:left="720" w:hanging="360"/>
-        <w:rPr/>
-      </w:pPr>
-      <w:r>
-        <w:rPr>
-          <w:rFonts w:ascii="Times New Roman" w:cs="Times New Roman" w:eastAsia="Times New Roman" w:hAnsi="Times New Roman"/>
-          <w:rtl w:val="0"/>
-        </w:rPr>
-        <w:t xml:space="preserve">Develop project plans with timelines, milestones, budgets, and resource allocation.</w:t>
+        <w:rPr>
+          <w:rFonts w:ascii="Times New Roman" w:cs="Times New Roman" w:eastAsia="Times New Roman" w:hAnsi="Times New Roman"/>
+        </w:rPr>
+      </w:pPr>
+      <w:r>
+        <w:rPr>
+          <w:rFonts w:ascii="Times New Roman" w:cs="Times New Roman" w:eastAsia="Times New Roman" w:hAnsi="Times New Roman"/>
+          <w:b w:val="1"/>
+          <w:rtl w:val="0"/>
+        </w:rPr>
+        <w:t xml:space="preserve">UI &amp; Performance Optimization</w:t>
+      </w:r>
+      <w:r>
+        <w:rPr>
+          <w:rFonts w:ascii="Times New Roman" w:cs="Times New Roman" w:eastAsia="Times New Roman" w:hAnsi="Times New Roman"/>
+          <w:rtl w:val="0"/>
+        </w:rPr>
+        <w:t xml:space="preserve">: Responsive design, CSS3 (Tailwind, Bootstrap), Micro Frontends</w:t>
       </w:r>
     </w:p>
     <w:p>
@@ -523,16 +338,26 @@
           <w:ilvl w:val="0"/>
           <w:numId w:val="5"/>
         </w:numPr>
-        <w:spacing w:after="0" w:lineRule="auto"/>
+        <w:spacing w:after="0" w:afterAutospacing="0" w:before="0" w:beforeAutospacing="0" w:line="246" w:lineRule="auto"/>
         <w:ind w:left="720" w:hanging="360"/>
-        <w:rPr/>
-      </w:pPr>
-      <w:r>
-        <w:rPr>
-          <w:rFonts w:ascii="Times New Roman" w:cs="Times New Roman" w:eastAsia="Times New Roman" w:hAnsi="Times New Roman"/>
-          <w:rtl w:val="0"/>
-        </w:rPr>
-        <w:t xml:space="preserve">Managed and monitored the project execution according to the plan, ensuring tasks are completed on time and within budget.</w:t>
+        <w:rPr>
+          <w:rFonts w:ascii="Times New Roman" w:cs="Times New Roman" w:eastAsia="Times New Roman" w:hAnsi="Times New Roman"/>
+        </w:rPr>
+      </w:pPr>
+      <w:r>
+        <w:rPr>
+          <w:rFonts w:ascii="Times New Roman" w:cs="Times New Roman" w:eastAsia="Times New Roman" w:hAnsi="Times New Roman"/>
+          <w:b w:val="1"/>
+          <w:rtl w:val="0"/>
+        </w:rPr>
+        <w:t xml:space="preserve">Testing &amp; Automation</w:t>
+      </w:r>
+      <w:r>
+        <w:rPr>
+          <w:rFonts w:ascii="Times New Roman" w:cs="Times New Roman" w:eastAsia="Times New Roman" w:hAnsi="Times New Roman"/>
+          <w:rtl w:val="0"/>
+        </w:rPr>
+        <w:t xml:space="preserve">: Jest, React Testing Library, Selenium</w:t>
       </w:r>
     </w:p>
     <w:p>
@@ -541,6 +366,154 @@
           <w:ilvl w:val="0"/>
           <w:numId w:val="5"/>
         </w:numPr>
+        <w:spacing w:after="0" w:afterAutospacing="0" w:before="0" w:beforeAutospacing="0" w:line="246" w:lineRule="auto"/>
+        <w:ind w:left="720" w:hanging="360"/>
+        <w:rPr>
+          <w:rFonts w:ascii="Times New Roman" w:cs="Times New Roman" w:eastAsia="Times New Roman" w:hAnsi="Times New Roman"/>
+        </w:rPr>
+      </w:pPr>
+      <w:r>
+        <w:rPr>
+          <w:rFonts w:ascii="Times New Roman" w:cs="Times New Roman" w:eastAsia="Times New Roman" w:hAnsi="Times New Roman"/>
+          <w:b w:val="1"/>
+          <w:rtl w:val="0"/>
+        </w:rPr>
+        <w:t xml:space="preserve">Collaboration &amp; Agile</w:t>
+      </w:r>
+      <w:r>
+        <w:rPr>
+          <w:rFonts w:ascii="Times New Roman" w:cs="Times New Roman" w:eastAsia="Times New Roman" w:hAnsi="Times New Roman"/>
+          <w:rtl w:val="0"/>
+        </w:rPr>
+        <w:t xml:space="preserve">: Cross-functional teamwork, Agile methodologies (Scrum/Kanban)</w:t>
+      </w:r>
+    </w:p>
+    <w:p>
+      <w:pPr>
+        <w:numPr>
+          <w:ilvl w:val="0"/>
+          <w:numId w:val="5"/>
+        </w:numPr>
+        <w:spacing w:after="240" w:before="0" w:beforeAutospacing="0" w:line="246" w:lineRule="auto"/>
+        <w:ind w:left="720" w:hanging="360"/>
+        <w:rPr>
+          <w:rFonts w:ascii="Times New Roman" w:cs="Times New Roman" w:eastAsia="Times New Roman" w:hAnsi="Times New Roman"/>
+        </w:rPr>
+      </w:pPr>
+      <w:r>
+        <w:rPr>
+          <w:rFonts w:ascii="Times New Roman" w:cs="Times New Roman" w:eastAsia="Times New Roman" w:hAnsi="Times New Roman"/>
+          <w:b w:val="1"/>
+          <w:rtl w:val="0"/>
+        </w:rPr>
+        <w:t xml:space="preserve">Code Quality &amp; Best Practices</w:t>
+      </w:r>
+      <w:r>
+        <w:rPr>
+          <w:rFonts w:ascii="Times New Roman" w:cs="Times New Roman" w:eastAsia="Times New Roman" w:hAnsi="Times New Roman"/>
+          <w:rtl w:val="0"/>
+        </w:rPr>
+        <w:t xml:space="preserve">: ESLint, Prettier, CI/CD, Reusable Component Libraries</w:t>
+        <w:br w:type="textWrapping"/>
+      </w:r>
+      <w:r>
+        <w:rPr>
+          <w:rtl w:val="0"/>
+        </w:rPr>
+      </w:r>
+    </w:p>
+    <w:p>
+      <w:pPr>
+        <w:spacing w:line="246" w:lineRule="auto"/>
+        <w:rPr>
+          <w:rFonts w:ascii="Times New Roman" w:cs="Times New Roman" w:eastAsia="Times New Roman" w:hAnsi="Times New Roman"/>
+        </w:rPr>
+      </w:pPr>
+      <w:r>
+        <w:rPr>
+          <w:rFonts w:ascii="Times New Roman" w:cs="Times New Roman" w:eastAsia="Times New Roman" w:hAnsi="Times New Roman"/>
+          <w:b w:val="1"/>
+          <w:sz w:val="28"/>
+          <w:szCs w:val="28"/>
+          <w:rtl w:val="0"/>
+        </w:rPr>
+        <w:t xml:space="preserve">Career History</w:t>
+      </w:r>
+      <w:r>
+        <w:pict>
+          <v:rect style="width:0.0pt;height:1.5pt" o:hr="t" o:hrstd="t" o:hralign="center" fillcolor="#A0A0A0" stroked="f"/>
+        </w:pict>
+      </w:r>
+      <w:r>
+        <w:rPr>
+          <w:rtl w:val="0"/>
+        </w:rPr>
+      </w:r>
+    </w:p>
+    <w:p>
+      <w:pPr>
+        <w:spacing w:after="0" w:lineRule="auto"/>
+        <w:rPr>
+          <w:rFonts w:ascii="Times New Roman" w:cs="Times New Roman" w:eastAsia="Times New Roman" w:hAnsi="Times New Roman"/>
+          <w:b w:val="1"/>
+        </w:rPr>
+      </w:pPr>
+      <w:r>
+        <w:rPr>
+          <w:rFonts w:ascii="Times New Roman" w:cs="Times New Roman" w:eastAsia="Times New Roman" w:hAnsi="Times New Roman"/>
+          <w:b w:val="1"/>
+          <w:rtl w:val="0"/>
+        </w:rPr>
+        <w:t xml:space="preserve">WATERFORD INSULATION</w:t>
+      </w:r>
+    </w:p>
+    <w:p>
+      <w:pPr>
+        <w:spacing w:after="0" w:lineRule="auto"/>
+        <w:jc w:val="left"/>
+        <w:rPr>
+          <w:rFonts w:ascii="Times New Roman" w:cs="Times New Roman" w:eastAsia="Times New Roman" w:hAnsi="Times New Roman"/>
+          <w:b w:val="1"/>
+        </w:rPr>
+      </w:pPr>
+      <w:r>
+        <w:rPr>
+          <w:rFonts w:ascii="Times New Roman" w:cs="Times New Roman" w:eastAsia="Times New Roman" w:hAnsi="Times New Roman"/>
+          <w:b w:val="1"/>
+          <w:i w:val="1"/>
+          <w:rtl w:val="0"/>
+        </w:rPr>
+        <w:t xml:space="preserve">IT Lead-Tech &amp; Transformation.                                                                 </w:t>
+        <w:tab/>
+        <w:t xml:space="preserve">       [ February 2024 - Present ]</w:t>
+      </w:r>
+      <w:r>
+        <w:rPr>
+          <w:rtl w:val="0"/>
+        </w:rPr>
+      </w:r>
+    </w:p>
+    <w:p>
+      <w:pPr>
+        <w:spacing w:after="0" w:lineRule="auto"/>
+        <w:rPr>
+          <w:rFonts w:ascii="Times New Roman" w:cs="Times New Roman" w:eastAsia="Times New Roman" w:hAnsi="Times New Roman"/>
+        </w:rPr>
+      </w:pPr>
+      <w:r>
+        <w:rPr>
+          <w:rFonts w:ascii="Times New Roman" w:cs="Times New Roman" w:eastAsia="Times New Roman" w:hAnsi="Times New Roman"/>
+          <w:rtl w:val="0"/>
+        </w:rPr>
+        <w:t xml:space="preserve">Waterford Insulation is a leading provider of cavity wall insulation, both internal and external wall insulation, spray foam insulation, attic &amp; acoustic insulation, fire proofing, plumbing, renewable technology services, wall &amp; roof ventilation.</w:t>
+      </w:r>
+    </w:p>
+    <w:p>
+      <w:pPr>
+        <w:numPr>
+          <w:ilvl w:val="0"/>
+          <w:numId w:val="4"/>
+        </w:numPr>
         <w:spacing w:after="0" w:lineRule="auto"/>
         <w:ind w:left="720" w:hanging="360"/>
         <w:rPr/>
@@ -550,7 +523,78 @@
           <w:rFonts w:ascii="Times New Roman" w:cs="Times New Roman" w:eastAsia="Times New Roman" w:hAnsi="Times New Roman"/>
           <w:rtl w:val="0"/>
         </w:rPr>
-        <w:t xml:space="preserve">Managed marketing aspects of promoting their new business and making sure that we convert more leads through posts &amp; campaigns.</w:t>
+        <w:t xml:space="preserve">Transformed the entire business’s chain by implementing a CRM for their new solar venture which resulted in 40% increase in business flow efficiency.</w:t>
+      </w:r>
+    </w:p>
+    <w:p>
+      <w:pPr>
+        <w:numPr>
+          <w:ilvl w:val="0"/>
+          <w:numId w:val="4"/>
+        </w:numPr>
+        <w:spacing w:after="0" w:lineRule="auto"/>
+        <w:ind w:left="720" w:hanging="360"/>
+      </w:pPr>
+      <w:r>
+        <w:rPr>
+          <w:rFonts w:ascii="Times New Roman" w:cs="Times New Roman" w:eastAsia="Times New Roman" w:hAnsi="Times New Roman"/>
+          <w:rtl w:val="0"/>
+        </w:rPr>
+        <w:t xml:space="preserve">Developed Single Page UI Components using React.js and TailwindCSS to seamlessly integrate the CRM system with external services such as Fleet Trackers and Fuel Trackers, enhancing operational efficiency and data flow.</w:t>
+      </w:r>
+    </w:p>
+    <w:p>
+      <w:pPr>
+        <w:numPr>
+          <w:ilvl w:val="0"/>
+          <w:numId w:val="4"/>
+        </w:numPr>
+        <w:spacing w:after="0" w:lineRule="auto"/>
+        <w:ind w:left="720" w:hanging="360"/>
+        <w:rPr/>
+      </w:pPr>
+      <w:r>
+        <w:rPr>
+          <w:rFonts w:ascii="Times New Roman" w:cs="Times New Roman" w:eastAsia="Times New Roman" w:hAnsi="Times New Roman"/>
+          <w:rtl w:val="0"/>
+        </w:rPr>
+        <w:t xml:space="preserve">Lead the IT team in delivering required front-end components in the form of widgets using latest frameworks like ReactJS, VueJS.</w:t>
+      </w:r>
+    </w:p>
+    <w:p>
+      <w:pPr>
+        <w:numPr>
+          <w:ilvl w:val="0"/>
+          <w:numId w:val="4"/>
+        </w:numPr>
+        <w:spacing w:after="0" w:lineRule="auto"/>
+        <w:ind w:left="720" w:hanging="360"/>
+        <w:rPr/>
+      </w:pPr>
+      <w:r>
+        <w:rPr>
+          <w:rFonts w:ascii="Times New Roman" w:cs="Times New Roman" w:eastAsia="Times New Roman" w:hAnsi="Times New Roman"/>
+          <w:rtl w:val="0"/>
+        </w:rPr>
+        <w:t xml:space="preserve">Develop project plans with timelines, milestones, budgets, and resource allocation.</w:t>
+      </w:r>
+    </w:p>
+    <w:p>
+      <w:pPr>
+        <w:numPr>
+          <w:ilvl w:val="0"/>
+          <w:numId w:val="4"/>
+        </w:numPr>
+        <w:spacing w:after="0" w:lineRule="auto"/>
+        <w:ind w:left="720" w:hanging="360"/>
+        <w:rPr/>
+      </w:pPr>
+      <w:r>
+        <w:rPr>
+          <w:rFonts w:ascii="Times New Roman" w:cs="Times New Roman" w:eastAsia="Times New Roman" w:hAnsi="Times New Roman"/>
+          <w:rtl w:val="0"/>
+        </w:rPr>
+        <w:t xml:space="preserve">Managed and monitored the project execution according to the plan, ensuring tasks are completed on time and within budget.</w:t>
       </w:r>
     </w:p>
     <w:p>
@@ -669,6 +713,393 @@
           <w:rtl w:val="0"/>
         </w:rPr>
         <w:t xml:space="preserve">An on-demand, SaaS-based customer relationship management (CRM) software solution designed to manage sales, marketing, contacts, customer support, and other business functions in a single cohesive platform. </w:t>
+      </w:r>
+    </w:p>
+    <w:p>
+      <w:pPr>
+        <w:numPr>
+          <w:ilvl w:val="0"/>
+          <w:numId w:val="2"/>
+        </w:numPr>
+        <w:spacing w:after="0" w:lineRule="auto"/>
+        <w:ind w:left="720" w:hanging="360"/>
+        <w:rPr/>
+      </w:pPr>
+      <w:r>
+        <w:rPr>
+          <w:rFonts w:ascii="Times New Roman" w:cs="Times New Roman" w:eastAsia="Times New Roman" w:hAnsi="Times New Roman"/>
+          <w:rtl w:val="0"/>
+        </w:rPr>
+        <w:t xml:space="preserve">Worked with stakeholders to understand their IT needs and defined project scope for software implementations.</w:t>
+      </w:r>
+    </w:p>
+    <w:p>
+      <w:pPr>
+        <w:numPr>
+          <w:ilvl w:val="0"/>
+          <w:numId w:val="2"/>
+        </w:numPr>
+        <w:spacing w:after="0" w:afterAutospacing="0" w:lineRule="auto"/>
+        <w:ind w:left="720" w:hanging="360"/>
+        <w:rPr/>
+      </w:pPr>
+      <w:r>
+        <w:rPr>
+          <w:rFonts w:ascii="Times New Roman" w:cs="Times New Roman" w:eastAsia="Times New Roman" w:hAnsi="Times New Roman"/>
+          <w:rtl w:val="0"/>
+        </w:rPr>
+        <w:t xml:space="preserve">Collaborated with supporting third-party and inbuilt applications to Integrate with CRM which increased the number of overall integrated apps by 100% which in turn increased our product’s revenue by 30%.</w:t>
+      </w:r>
+    </w:p>
+    <w:p>
+      <w:pPr>
+        <w:numPr>
+          <w:ilvl w:val="0"/>
+          <w:numId w:val="2"/>
+        </w:numPr>
+        <w:spacing w:after="0" w:afterAutospacing="0" w:before="0" w:beforeAutospacing="0" w:line="276" w:lineRule="auto"/>
+        <w:ind w:left="720" w:hanging="360"/>
+        <w:rPr/>
+      </w:pPr>
+      <w:r>
+        <w:rPr>
+          <w:rFonts w:ascii="Times New Roman" w:cs="Times New Roman" w:eastAsia="Times New Roman" w:hAnsi="Times New Roman"/>
+          <w:rtl w:val="0"/>
+        </w:rPr>
+        <w:t xml:space="preserve">Designed and implemented backend services using Java, Spring Boot, integrating caching methodologies (Redis) to optimize performance and reduce latency by 25%.</w:t>
+      </w:r>
+    </w:p>
+    <w:p>
+      <w:pPr>
+        <w:numPr>
+          <w:ilvl w:val="0"/>
+          <w:numId w:val="2"/>
+        </w:numPr>
+        <w:spacing w:after="0" w:afterAutospacing="0" w:before="0" w:beforeAutospacing="0" w:line="276" w:lineRule="auto"/>
+        <w:ind w:left="720" w:hanging="360"/>
+        <w:rPr/>
+      </w:pPr>
+      <w:r>
+        <w:rPr>
+          <w:rFonts w:ascii="Times New Roman" w:cs="Times New Roman" w:eastAsia="Times New Roman" w:hAnsi="Times New Roman"/>
+          <w:rtl w:val="0"/>
+        </w:rPr>
+        <w:t xml:space="preserve">Led database design initiatives for CRM modules, ensuring scalability and efficient data retrieval, which improved query response times by 20%.</w:t>
+      </w:r>
+      <w:r>
+        <w:rPr>
+          <w:rtl w:val="0"/>
+        </w:rPr>
+      </w:r>
+    </w:p>
+    <w:p>
+      <w:pPr>
+        <w:numPr>
+          <w:ilvl w:val="0"/>
+          <w:numId w:val="2"/>
+        </w:numPr>
+        <w:spacing w:after="0" w:lineRule="auto"/>
+        <w:ind w:left="720" w:hanging="360"/>
+        <w:rPr/>
+      </w:pPr>
+      <w:r>
+        <w:rPr>
+          <w:rFonts w:ascii="Times New Roman" w:cs="Times New Roman" w:eastAsia="Times New Roman" w:hAnsi="Times New Roman"/>
+          <w:rtl w:val="0"/>
+        </w:rPr>
+        <w:t xml:space="preserve">Provided my team with a streamlined plan for all requirements gathered from clients to help them in completing the requirements on time and streamlining this increased our accuracy in delivering items by 50%.</w:t>
+      </w:r>
+    </w:p>
+    <w:p>
+      <w:pPr>
+        <w:spacing w:after="0" w:lineRule="auto"/>
+        <w:rPr>
+          <w:rFonts w:ascii="Times New Roman" w:cs="Times New Roman" w:eastAsia="Times New Roman" w:hAnsi="Times New Roman"/>
+          <w:i w:val="1"/>
+        </w:rPr>
+      </w:pPr>
+      <w:r>
+        <w:rPr>
+          <w:rFonts w:ascii="Times New Roman" w:cs="Times New Roman" w:eastAsia="Times New Roman" w:hAnsi="Times New Roman"/>
+          <w:b w:val="1"/>
+          <w:i w:val="1"/>
+          <w:rtl w:val="0"/>
+        </w:rPr>
+        <w:t xml:space="preserve">Key achievements:</w:t>
+      </w:r>
+      <w:r>
+        <w:rPr>
+          <w:rFonts w:ascii="Times New Roman" w:cs="Times New Roman" w:eastAsia="Times New Roman" w:hAnsi="Times New Roman"/>
+          <w:i w:val="1"/>
+          <w:rtl w:val="0"/>
+        </w:rPr>
+        <w:t xml:space="preserve"> Led the integration of third-party apps with Zoho CRM, doubling integrations and boosting product revenue by 30%, significantly enhancing platform functionality.</w:t>
+      </w:r>
+    </w:p>
+    <w:p>
+      <w:pPr>
+        <w:spacing w:after="0" w:lineRule="auto"/>
+        <w:rPr>
+          <w:rFonts w:ascii="Times New Roman" w:cs="Times New Roman" w:eastAsia="Times New Roman" w:hAnsi="Times New Roman"/>
+          <w:i w:val="1"/>
+        </w:rPr>
+      </w:pPr>
+      <w:r>
+        <w:rPr>
+          <w:rtl w:val="0"/>
+        </w:rPr>
+      </w:r>
+    </w:p>
+    <w:p>
+      <w:pPr>
+        <w:spacing w:after="0" w:lineRule="auto"/>
+        <w:rPr>
+          <w:rFonts w:ascii="Times New Roman" w:cs="Times New Roman" w:eastAsia="Times New Roman" w:hAnsi="Times New Roman"/>
+          <w:b w:val="1"/>
+        </w:rPr>
+      </w:pPr>
+      <w:r>
+        <w:rPr>
+          <w:rtl w:val="0"/>
+        </w:rPr>
+      </w:r>
+    </w:p>
+    <w:p>
+      <w:pPr>
+        <w:spacing w:after="0" w:lineRule="auto"/>
+        <w:jc w:val="center"/>
+        <w:rPr>
+          <w:rFonts w:ascii="Times New Roman" w:cs="Times New Roman" w:eastAsia="Times New Roman" w:hAnsi="Times New Roman"/>
+          <w:i w:val="1"/>
+        </w:rPr>
+      </w:pPr>
+      <w:r>
+        <w:rPr>
+          <w:rFonts w:ascii="Times New Roman" w:cs="Times New Roman" w:eastAsia="Times New Roman" w:hAnsi="Times New Roman"/>
+          <w:b w:val="1"/>
+          <w:i w:val="1"/>
+          <w:rtl w:val="0"/>
+        </w:rPr>
+        <w:t xml:space="preserve">Member Technical Staff, Zoho Vault                                                                       [ February 2015 - March 2019 ]</w:t>
+      </w:r>
+      <w:r>
+        <w:rPr>
+          <w:rtl w:val="0"/>
+        </w:rPr>
+      </w:r>
+    </w:p>
+    <w:p>
+      <w:pPr>
+        <w:spacing w:after="0" w:lineRule="auto"/>
+        <w:rPr>
+          <w:rFonts w:ascii="Times New Roman" w:cs="Times New Roman" w:eastAsia="Times New Roman" w:hAnsi="Times New Roman"/>
+        </w:rPr>
+      </w:pPr>
+      <w:r>
+        <w:rPr>
+          <w:rFonts w:ascii="Times New Roman" w:cs="Times New Roman" w:eastAsia="Times New Roman" w:hAnsi="Times New Roman"/>
+          <w:rtl w:val="0"/>
+        </w:rPr>
+        <w:t xml:space="preserve">A SaaS-based online password manager for individuals and teams which stores passwords and other confidential data in a centralized encrypted vault for secure access and management.</w:t>
+      </w:r>
+    </w:p>
+    <w:p>
+      <w:pPr>
+        <w:numPr>
+          <w:ilvl w:val="0"/>
+          <w:numId w:val="3"/>
+        </w:numPr>
+        <w:spacing w:after="0" w:lineRule="auto"/>
+        <w:ind w:left="720" w:hanging="360"/>
+        <w:rPr/>
+      </w:pPr>
+      <w:r>
+        <w:rPr>
+          <w:rFonts w:ascii="Times New Roman" w:cs="Times New Roman" w:eastAsia="Times New Roman" w:hAnsi="Times New Roman"/>
+          <w:rtl w:val="0"/>
+        </w:rPr>
+        <w:t xml:space="preserve">Led a team in revamping our entire product’s UI using ReactJS, NodeJS</w:t>
+      </w:r>
+    </w:p>
+    <w:p>
+      <w:pPr>
+        <w:numPr>
+          <w:ilvl w:val="0"/>
+          <w:numId w:val="3"/>
+        </w:numPr>
+        <w:spacing w:after="0" w:lineRule="auto"/>
+        <w:ind w:left="720" w:hanging="360"/>
+        <w:rPr/>
+      </w:pPr>
+      <w:r>
+        <w:rPr>
+          <w:rFonts w:ascii="Times New Roman" w:cs="Times New Roman" w:eastAsia="Times New Roman" w:hAnsi="Times New Roman"/>
+          <w:rtl w:val="0"/>
+        </w:rPr>
+        <w:t xml:space="preserve">On-boarded new hires on organization's development process and guiding them in goal setting.</w:t>
+      </w:r>
+    </w:p>
+    <w:p>
+      <w:pPr>
+        <w:numPr>
+          <w:ilvl w:val="0"/>
+          <w:numId w:val="3"/>
+        </w:numPr>
+        <w:spacing w:after="0" w:lineRule="auto"/>
+        <w:ind w:left="720" w:hanging="360"/>
+        <w:rPr/>
+      </w:pPr>
+      <w:r>
+        <w:rPr>
+          <w:rFonts w:ascii="Times New Roman" w:cs="Times New Roman" w:eastAsia="Times New Roman" w:hAnsi="Times New Roman"/>
+          <w:rtl w:val="0"/>
+        </w:rPr>
+        <w:t xml:space="preserve">Initiated and implemented the idea of moving our existing browser extensions to one code base which helped us in reducing the time spent on updates or bug fixes by 70% enabling the team to focus on other goals.</w:t>
+      </w:r>
+    </w:p>
+    <w:p>
+      <w:pPr>
+        <w:numPr>
+          <w:ilvl w:val="0"/>
+          <w:numId w:val="3"/>
+        </w:numPr>
+        <w:spacing w:after="0" w:lineRule="auto"/>
+        <w:ind w:left="720" w:hanging="360"/>
+        <w:rPr/>
+      </w:pPr>
+      <w:r>
+        <w:rPr>
+          <w:rFonts w:ascii="Times New Roman" w:cs="Times New Roman" w:eastAsia="Times New Roman" w:hAnsi="Times New Roman"/>
+          <w:rtl w:val="0"/>
+        </w:rPr>
+        <w:t xml:space="preserve">Implemented on-demand features like automatic change password, Form Filling which attracted more new customers and boosted our subscriptions by 20%.</w:t>
+      </w:r>
+    </w:p>
+    <w:p>
+      <w:pPr>
+        <w:spacing w:after="0" w:lineRule="auto"/>
+        <w:rPr>
+          <w:rFonts w:ascii="Times New Roman" w:cs="Times New Roman" w:eastAsia="Times New Roman" w:hAnsi="Times New Roman"/>
+          <w:i w:val="1"/>
+        </w:rPr>
+      </w:pPr>
+      <w:r>
+        <w:rPr>
+          <w:rFonts w:ascii="Times New Roman" w:cs="Times New Roman" w:eastAsia="Times New Roman" w:hAnsi="Times New Roman"/>
+          <w:b w:val="1"/>
+          <w:i w:val="1"/>
+          <w:rtl w:val="0"/>
+        </w:rPr>
+        <w:t xml:space="preserve">Key achievements</w:t>
+      </w:r>
+      <w:r>
+        <w:rPr>
+          <w:rFonts w:ascii="Times New Roman" w:cs="Times New Roman" w:eastAsia="Times New Roman" w:hAnsi="Times New Roman"/>
+          <w:i w:val="1"/>
+          <w:rtl w:val="0"/>
+        </w:rPr>
+        <w:t xml:space="preserve">: Directors of my company recognised my leadership skills and promoted me to work as a </w:t>
+      </w:r>
+      <w:r>
+        <w:rPr>
+          <w:rFonts w:ascii="Times New Roman" w:cs="Times New Roman" w:eastAsia="Times New Roman" w:hAnsi="Times New Roman"/>
+          <w:b w:val="1"/>
+          <w:i w:val="1"/>
+          <w:rtl w:val="0"/>
+        </w:rPr>
+        <w:t xml:space="preserve">Technical Lead</w:t>
+      </w:r>
+      <w:r>
+        <w:rPr>
+          <w:rFonts w:ascii="Times New Roman" w:cs="Times New Roman" w:eastAsia="Times New Roman" w:hAnsi="Times New Roman"/>
+          <w:i w:val="1"/>
+          <w:rtl w:val="0"/>
+        </w:rPr>
+        <w:t xml:space="preserve"> for Zoho’s highest revenue generating product Zoho CRM.</w:t>
+      </w:r>
+    </w:p>
+    <w:p>
+      <w:pPr>
+        <w:spacing w:after="0" w:lineRule="auto"/>
+        <w:rPr>
+          <w:rFonts w:ascii="Times New Roman" w:cs="Times New Roman" w:eastAsia="Times New Roman" w:hAnsi="Times New Roman"/>
+          <w:i w:val="1"/>
+        </w:rPr>
+      </w:pPr>
+      <w:r>
+        <w:rPr>
+          <w:rtl w:val="0"/>
+        </w:rPr>
+      </w:r>
+    </w:p>
+    <w:p>
+      <w:pPr>
+        <w:spacing w:after="0" w:lineRule="auto"/>
+        <w:rPr>
+          <w:rFonts w:ascii="Times New Roman" w:cs="Times New Roman" w:eastAsia="Times New Roman" w:hAnsi="Times New Roman"/>
+        </w:rPr>
+      </w:pPr>
+      <w:r>
+        <w:rPr>
+          <w:rtl w:val="0"/>
+        </w:rPr>
+      </w:r>
+    </w:p>
+    <w:p>
+      <w:pPr>
+        <w:spacing w:after="0" w:lineRule="auto"/>
+        <w:rPr>
+          <w:rFonts w:ascii="Times New Roman" w:cs="Times New Roman" w:eastAsia="Times New Roman" w:hAnsi="Times New Roman"/>
+          <w:b w:val="1"/>
+        </w:rPr>
+      </w:pPr>
+      <w:bookmarkStart w:colFirst="0" w:colLast="0" w:name="_1fob9te" w:id="1"/>
+      <w:bookmarkEnd w:id="1"/>
+      <w:r>
+        <w:rPr>
+          <w:rFonts w:ascii="Times New Roman" w:cs="Times New Roman" w:eastAsia="Times New Roman" w:hAnsi="Times New Roman"/>
+          <w:b w:val="1"/>
+          <w:i w:val="1"/>
+          <w:rtl w:val="0"/>
+        </w:rPr>
+        <w:t xml:space="preserve">Engineer Trainee, Manage Engine - Security Manager Plus   </w:t>
+      </w:r>
+      <w:r>
+        <w:rPr>
+          <w:rFonts w:ascii="Times New Roman" w:cs="Times New Roman" w:eastAsia="Times New Roman" w:hAnsi="Times New Roman"/>
+          <w:b w:val="1"/>
+          <w:rtl w:val="0"/>
+        </w:rPr>
+        <w:t xml:space="preserve">               </w:t>
+      </w:r>
+      <w:r>
+        <w:rPr>
+          <w:rFonts w:ascii="Times New Roman" w:cs="Times New Roman" w:eastAsia="Times New Roman" w:hAnsi="Times New Roman"/>
+          <w:b w:val="1"/>
+          <w:i w:val="1"/>
+          <w:rtl w:val="0"/>
+        </w:rPr>
+        <w:t xml:space="preserve">           [ February 2014 - February 2015 ]</w:t>
+      </w:r>
+      <w:r>
+        <w:rPr>
+          <w:rtl w:val="0"/>
+        </w:rPr>
+      </w:r>
+    </w:p>
+    <w:p>
+      <w:pPr>
+        <w:spacing w:after="0" w:lineRule="auto"/>
+        <w:rPr>
+          <w:rFonts w:ascii="Times New Roman" w:cs="Times New Roman" w:eastAsia="Times New Roman" w:hAnsi="Times New Roman"/>
+        </w:rPr>
+      </w:pPr>
+      <w:r>
+        <w:rPr>
+          <w:rFonts w:ascii="Times New Roman" w:cs="Times New Roman" w:eastAsia="Times New Roman" w:hAnsi="Times New Roman"/>
+          <w:rtl w:val="0"/>
+        </w:rPr>
+        <w:t xml:space="preserve">A network security scanner that proactively reports on network vulnerabilities and helps to remediate them and ensure compliance.</w:t>
       </w:r>
     </w:p>
     <w:p>
@@ -679,14 +1110,17 @@
         </w:numPr>
         <w:spacing w:after="0" w:lineRule="auto"/>
         <w:ind w:left="720" w:hanging="360"/>
-        <w:rPr/>
-      </w:pPr>
-      <w:r>
-        <w:rPr>
-          <w:rFonts w:ascii="Times New Roman" w:cs="Times New Roman" w:eastAsia="Times New Roman" w:hAnsi="Times New Roman"/>
-          <w:rtl w:val="0"/>
-        </w:rPr>
-        <w:t xml:space="preserve">Worked with stakeholders to understand their IT needs and defined project scope for software implementations.</w:t>
+        <w:rPr>
+          <w:rFonts w:ascii="Times New Roman" w:cs="Times New Roman" w:eastAsia="Times New Roman" w:hAnsi="Times New Roman"/>
+          <w:u w:val="none"/>
+        </w:rPr>
+      </w:pPr>
+      <w:r>
+        <w:rPr>
+          <w:rFonts w:ascii="Times New Roman" w:cs="Times New Roman" w:eastAsia="Times New Roman" w:hAnsi="Times New Roman"/>
+          <w:rtl w:val="0"/>
+        </w:rPr>
+        <w:t xml:space="preserve">Delivered hot-fixes as and when required.</w:t>
       </w:r>
     </w:p>
     <w:p>
@@ -697,50 +1131,17 @@
         </w:numPr>
         <w:spacing w:after="0" w:lineRule="auto"/>
         <w:ind w:left="720" w:hanging="360"/>
-        <w:rPr/>
-      </w:pPr>
-      <w:r>
-        <w:rPr>
-          <w:rFonts w:ascii="Times New Roman" w:cs="Times New Roman" w:eastAsia="Times New Roman" w:hAnsi="Times New Roman"/>
-          <w:rtl w:val="0"/>
-        </w:rPr>
-        <w:t xml:space="preserve">Collaborated with supporting third-party and inbuilt applications to Integrate with CRM which increased the number of overall integrated apps by 100% which inturn increased our product’s revenue by 30%.</w:t>
-      </w:r>
-    </w:p>
-    <w:p>
-      <w:pPr>
-        <w:numPr>
-          <w:ilvl w:val="0"/>
-          <w:numId w:val="1"/>
-        </w:numPr>
-        <w:spacing w:after="0" w:lineRule="auto"/>
-        <w:ind w:left="720" w:hanging="360"/>
-        <w:rPr/>
-      </w:pPr>
-      <w:r>
-        <w:rPr>
-          <w:rFonts w:ascii="Times New Roman" w:cs="Times New Roman" w:eastAsia="Times New Roman" w:hAnsi="Times New Roman"/>
-          <w:rtl w:val="0"/>
-        </w:rPr>
-        <w:t xml:space="preserve">Initiated the idea to build a personalized frontend framework to suit all Zoho Apps. This increased the overall efficiency of most Zoho Apps by 30%.</w:t>
-      </w:r>
-    </w:p>
-    <w:p>
-      <w:pPr>
-        <w:numPr>
-          <w:ilvl w:val="0"/>
-          <w:numId w:val="1"/>
-        </w:numPr>
-        <w:spacing w:after="0" w:lineRule="auto"/>
-        <w:ind w:left="720" w:hanging="360"/>
-        <w:rPr/>
-      </w:pPr>
-      <w:r>
-        <w:rPr>
-          <w:rFonts w:ascii="Times New Roman" w:cs="Times New Roman" w:eastAsia="Times New Roman" w:hAnsi="Times New Roman"/>
-          <w:rtl w:val="0"/>
-        </w:rPr>
-        <w:t xml:space="preserve">Provided my team with a streamlined plan for all requirements gathered from clients to help them in completing the requirements on time and streamlining this increased our accuracy in delivering items by 50%.</w:t>
+        <w:rPr>
+          <w:rFonts w:ascii="Times New Roman" w:cs="Times New Roman" w:eastAsia="Times New Roman" w:hAnsi="Times New Roman"/>
+          <w:u w:val="none"/>
+        </w:rPr>
+      </w:pPr>
+      <w:r>
+        <w:rPr>
+          <w:rFonts w:ascii="Times New Roman" w:cs="Times New Roman" w:eastAsia="Times New Roman" w:hAnsi="Times New Roman"/>
+          <w:rtl w:val="0"/>
+        </w:rPr>
+        <w:t xml:space="preserve">Handled mission critical and emergency situations as part of the technical team.</w:t>
       </w:r>
     </w:p>
     <w:p>
@@ -766,335 +1167,7 @@
           <w:i w:val="1"/>
           <w:rtl w:val="0"/>
         </w:rPr>
-        <w:t xml:space="preserve"> Led the integration of third-party apps with Zoho CRM, doubling integrations and boosting product revenue by 30%, significantly enhancing platform functionality.</w:t>
-      </w:r>
-    </w:p>
-    <w:p>
-      <w:pPr>
-        <w:spacing w:after="0" w:lineRule="auto"/>
-        <w:rPr>
-          <w:rFonts w:ascii="Times New Roman" w:cs="Times New Roman" w:eastAsia="Times New Roman" w:hAnsi="Times New Roman"/>
-          <w:i w:val="1"/>
-        </w:rPr>
-      </w:pPr>
-      <w:r>
-        <w:rPr>
-          <w:rtl w:val="0"/>
-        </w:rPr>
-      </w:r>
-    </w:p>
-    <w:p>
-      <w:pPr>
-        <w:spacing w:after="0" w:lineRule="auto"/>
-        <w:rPr>
-          <w:rFonts w:ascii="Times New Roman" w:cs="Times New Roman" w:eastAsia="Times New Roman" w:hAnsi="Times New Roman"/>
-          <w:b w:val="1"/>
-        </w:rPr>
-      </w:pPr>
-      <w:r>
-        <w:rPr>
-          <w:rtl w:val="0"/>
-        </w:rPr>
-      </w:r>
-    </w:p>
-    <w:p>
-      <w:pPr>
-        <w:spacing w:after="0" w:lineRule="auto"/>
-        <w:jc w:val="right"/>
-        <w:rPr>
-          <w:rFonts w:ascii="Times New Roman" w:cs="Times New Roman" w:eastAsia="Times New Roman" w:hAnsi="Times New Roman"/>
-          <w:i w:val="1"/>
-        </w:rPr>
-      </w:pPr>
-      <w:r>
-        <w:rPr>
-          <w:rFonts w:ascii="Times New Roman" w:cs="Times New Roman" w:eastAsia="Times New Roman" w:hAnsi="Times New Roman"/>
-          <w:b w:val="1"/>
-          <w:i w:val="1"/>
-          <w:rtl w:val="0"/>
-        </w:rPr>
-        <w:t xml:space="preserve">Member Technical Staff, Zoho Vault                                                                       [ February 2015 - March 2019 ]</w:t>
-      </w:r>
-      <w:r>
-        <w:rPr>
-          <w:rtl w:val="0"/>
-        </w:rPr>
-      </w:r>
-    </w:p>
-    <w:p>
-      <w:pPr>
-        <w:spacing w:after="0" w:lineRule="auto"/>
-        <w:rPr>
-          <w:rFonts w:ascii="Times New Roman" w:cs="Times New Roman" w:eastAsia="Times New Roman" w:hAnsi="Times New Roman"/>
-        </w:rPr>
-      </w:pPr>
-      <w:r>
-        <w:rPr>
-          <w:rFonts w:ascii="Times New Roman" w:cs="Times New Roman" w:eastAsia="Times New Roman" w:hAnsi="Times New Roman"/>
-          <w:rtl w:val="0"/>
-        </w:rPr>
-        <w:t xml:space="preserve">An online password manager for individuals and teams which stores passwords and other confidential data in a centralized encrypted vault for secure access and management.</w:t>
-      </w:r>
-    </w:p>
-    <w:p>
-      <w:pPr>
-        <w:numPr>
-          <w:ilvl w:val="0"/>
-          <w:numId w:val="2"/>
-        </w:numPr>
-        <w:spacing w:after="0" w:lineRule="auto"/>
-        <w:ind w:left="720" w:hanging="360"/>
-        <w:rPr/>
-      </w:pPr>
-      <w:r>
-        <w:rPr>
-          <w:rFonts w:ascii="Times New Roman" w:cs="Times New Roman" w:eastAsia="Times New Roman" w:hAnsi="Times New Roman"/>
-          <w:rtl w:val="0"/>
-        </w:rPr>
-        <w:t xml:space="preserve">Led a team in revamping our entire product’s UI using ReactJS.</w:t>
-      </w:r>
-    </w:p>
-    <w:p>
-      <w:pPr>
-        <w:numPr>
-          <w:ilvl w:val="0"/>
-          <w:numId w:val="2"/>
-        </w:numPr>
-        <w:spacing w:after="0" w:lineRule="auto"/>
-        <w:ind w:left="720" w:hanging="360"/>
-        <w:rPr/>
-      </w:pPr>
-      <w:r>
-        <w:rPr>
-          <w:rFonts w:ascii="Times New Roman" w:cs="Times New Roman" w:eastAsia="Times New Roman" w:hAnsi="Times New Roman"/>
-          <w:rtl w:val="0"/>
-        </w:rPr>
-        <w:t xml:space="preserve">On-boarded new hires on organization's development process and guiding them in goal setting.</w:t>
-      </w:r>
-    </w:p>
-    <w:p>
-      <w:pPr>
-        <w:numPr>
-          <w:ilvl w:val="0"/>
-          <w:numId w:val="2"/>
-        </w:numPr>
-        <w:spacing w:after="0" w:lineRule="auto"/>
-        <w:ind w:left="720" w:hanging="360"/>
-        <w:rPr/>
-      </w:pPr>
-      <w:r>
-        <w:rPr>
-          <w:rFonts w:ascii="Times New Roman" w:cs="Times New Roman" w:eastAsia="Times New Roman" w:hAnsi="Times New Roman"/>
-          <w:rtl w:val="0"/>
-        </w:rPr>
-        <w:t xml:space="preserve">Initiated and implemented the idea of moving our existing browser extensions to one code base which helped us in reducing the time spent on updates or bug fixes by 70% enabling the team to focus on other goals.</w:t>
-      </w:r>
-    </w:p>
-    <w:p>
-      <w:pPr>
-        <w:numPr>
-          <w:ilvl w:val="0"/>
-          <w:numId w:val="2"/>
-        </w:numPr>
-        <w:spacing w:after="0" w:lineRule="auto"/>
-        <w:ind w:left="720" w:hanging="360"/>
-        <w:rPr/>
-      </w:pPr>
-      <w:r>
-        <w:rPr>
-          <w:rFonts w:ascii="Times New Roman" w:cs="Times New Roman" w:eastAsia="Times New Roman" w:hAnsi="Times New Roman"/>
-          <w:rtl w:val="0"/>
-        </w:rPr>
-        <w:t xml:space="preserve">Implemented on-demand features like automatic change password, Form Filling which attracted more new customers and boosted our subscriptions by 20%.</w:t>
-      </w:r>
-    </w:p>
-    <w:p>
-      <w:pPr>
-        <w:spacing w:after="0" w:lineRule="auto"/>
-        <w:rPr>
-          <w:rFonts w:ascii="Times New Roman" w:cs="Times New Roman" w:eastAsia="Times New Roman" w:hAnsi="Times New Roman"/>
-          <w:i w:val="1"/>
-        </w:rPr>
-      </w:pPr>
-      <w:r>
-        <w:rPr>
-          <w:rFonts w:ascii="Times New Roman" w:cs="Times New Roman" w:eastAsia="Times New Roman" w:hAnsi="Times New Roman"/>
-          <w:b w:val="1"/>
-          <w:i w:val="1"/>
-          <w:rtl w:val="0"/>
-        </w:rPr>
-        <w:t xml:space="preserve">Key achievements</w:t>
-      </w:r>
-      <w:r>
-        <w:rPr>
-          <w:rFonts w:ascii="Times New Roman" w:cs="Times New Roman" w:eastAsia="Times New Roman" w:hAnsi="Times New Roman"/>
-          <w:i w:val="1"/>
-          <w:rtl w:val="0"/>
-        </w:rPr>
-        <w:t xml:space="preserve">: Directors of my company recognised my leadership skills and promoted me to work as a </w:t>
-      </w:r>
-      <w:r>
-        <w:rPr>
-          <w:rFonts w:ascii="Times New Roman" w:cs="Times New Roman" w:eastAsia="Times New Roman" w:hAnsi="Times New Roman"/>
-          <w:b w:val="1"/>
-          <w:i w:val="1"/>
-          <w:rtl w:val="0"/>
-        </w:rPr>
-        <w:t xml:space="preserve">Technical Lead</w:t>
-      </w:r>
-      <w:r>
-        <w:rPr>
-          <w:rFonts w:ascii="Times New Roman" w:cs="Times New Roman" w:eastAsia="Times New Roman" w:hAnsi="Times New Roman"/>
-          <w:i w:val="1"/>
-          <w:rtl w:val="0"/>
-        </w:rPr>
-        <w:t xml:space="preserve"> for Zoho’s highest revenue generating product Zoho CRM.</w:t>
-      </w:r>
-    </w:p>
-    <w:p>
-      <w:pPr>
-        <w:spacing w:after="0" w:lineRule="auto"/>
-        <w:rPr>
-          <w:rFonts w:ascii="Times New Roman" w:cs="Times New Roman" w:eastAsia="Times New Roman" w:hAnsi="Times New Roman"/>
-          <w:i w:val="1"/>
-        </w:rPr>
-      </w:pPr>
-      <w:r>
-        <w:rPr>
-          <w:rtl w:val="0"/>
-        </w:rPr>
-      </w:r>
-    </w:p>
-    <w:p>
-      <w:pPr>
-        <w:spacing w:after="0" w:lineRule="auto"/>
-        <w:rPr>
-          <w:rFonts w:ascii="Times New Roman" w:cs="Times New Roman" w:eastAsia="Times New Roman" w:hAnsi="Times New Roman"/>
-        </w:rPr>
-      </w:pPr>
-      <w:r>
-        <w:rPr>
-          <w:rtl w:val="0"/>
-        </w:rPr>
-      </w:r>
-    </w:p>
-    <w:p>
-      <w:pPr>
-        <w:spacing w:after="0" w:lineRule="auto"/>
-        <w:rPr>
-          <w:rFonts w:ascii="Times New Roman" w:cs="Times New Roman" w:eastAsia="Times New Roman" w:hAnsi="Times New Roman"/>
-          <w:b w:val="1"/>
-        </w:rPr>
-      </w:pPr>
-      <w:bookmarkStart w:colFirst="0" w:colLast="0" w:name="_1fob9te" w:id="2"/>
-      <w:bookmarkEnd w:id="2"/>
-      <w:r>
-        <w:rPr>
-          <w:rFonts w:ascii="Times New Roman" w:cs="Times New Roman" w:eastAsia="Times New Roman" w:hAnsi="Times New Roman"/>
-          <w:b w:val="1"/>
-          <w:i w:val="1"/>
-          <w:rtl w:val="0"/>
-        </w:rPr>
-        <w:t xml:space="preserve">Engineer Trainee, Manage Engine - Security Manager Plus   </w:t>
-      </w:r>
-      <w:r>
-        <w:rPr>
-          <w:rFonts w:ascii="Times New Roman" w:cs="Times New Roman" w:eastAsia="Times New Roman" w:hAnsi="Times New Roman"/>
-          <w:b w:val="1"/>
-          <w:rtl w:val="0"/>
-        </w:rPr>
-        <w:t xml:space="preserve">               </w:t>
-      </w:r>
-      <w:r>
-        <w:rPr>
-          <w:rFonts w:ascii="Times New Roman" w:cs="Times New Roman" w:eastAsia="Times New Roman" w:hAnsi="Times New Roman"/>
-          <w:b w:val="1"/>
-          <w:i w:val="1"/>
-          <w:rtl w:val="0"/>
-        </w:rPr>
-        <w:t xml:space="preserve">           [ February 2014 - February 2015 ]</w:t>
-      </w:r>
-      <w:r>
-        <w:rPr>
-          <w:rtl w:val="0"/>
-        </w:rPr>
-      </w:r>
-    </w:p>
-    <w:p>
-      <w:pPr>
-        <w:spacing w:after="0" w:lineRule="auto"/>
-        <w:rPr>
-          <w:rFonts w:ascii="Times New Roman" w:cs="Times New Roman" w:eastAsia="Times New Roman" w:hAnsi="Times New Roman"/>
-        </w:rPr>
-      </w:pPr>
-      <w:r>
-        <w:rPr>
-          <w:rFonts w:ascii="Times New Roman" w:cs="Times New Roman" w:eastAsia="Times New Roman" w:hAnsi="Times New Roman"/>
-          <w:rtl w:val="0"/>
-        </w:rPr>
-        <w:t xml:space="preserve">A network security scanner that proactively reports on network vulnerabilities and helps to remediate them and ensure compliance.</w:t>
-      </w:r>
-    </w:p>
-    <w:p>
-      <w:pPr>
-        <w:numPr>
-          <w:ilvl w:val="0"/>
-          <w:numId w:val="3"/>
-        </w:numPr>
-        <w:spacing w:after="0" w:lineRule="auto"/>
-        <w:ind w:left="720" w:hanging="360"/>
-        <w:rPr/>
-      </w:pPr>
-      <w:r>
-        <w:rPr>
-          <w:rFonts w:ascii="Times New Roman" w:cs="Times New Roman" w:eastAsia="Times New Roman" w:hAnsi="Times New Roman"/>
-          <w:rtl w:val="0"/>
-        </w:rPr>
-        <w:t xml:space="preserve">Delivered hot-fixes as and when required.</w:t>
-      </w:r>
-    </w:p>
-    <w:p>
-      <w:pPr>
-        <w:numPr>
-          <w:ilvl w:val="0"/>
-          <w:numId w:val="3"/>
-        </w:numPr>
-        <w:spacing w:after="0" w:lineRule="auto"/>
-        <w:ind w:left="720" w:hanging="360"/>
-        <w:rPr/>
-      </w:pPr>
-      <w:r>
-        <w:rPr>
-          <w:rFonts w:ascii="Times New Roman" w:cs="Times New Roman" w:eastAsia="Times New Roman" w:hAnsi="Times New Roman"/>
-          <w:rtl w:val="0"/>
-        </w:rPr>
-        <w:t xml:space="preserve">Handled mission critical and emergency situations as part of the technical team.</w:t>
-      </w:r>
-    </w:p>
-    <w:p>
-      <w:pPr>
-        <w:spacing w:after="0" w:lineRule="auto"/>
-        <w:rPr>
-          <w:rFonts w:ascii="Times New Roman" w:cs="Times New Roman" w:eastAsia="Times New Roman" w:hAnsi="Times New Roman"/>
-          <w:i w:val="1"/>
-        </w:rPr>
-      </w:pPr>
-      <w:r>
-        <w:rPr>
-          <w:rFonts w:ascii="Times New Roman" w:cs="Times New Roman" w:eastAsia="Times New Roman" w:hAnsi="Times New Roman"/>
-          <w:b w:val="1"/>
-          <w:i w:val="1"/>
-          <w:rtl w:val="0"/>
-        </w:rPr>
-        <w:t xml:space="preserve">Key achievements:</w:t>
-      </w:r>
-      <w:r>
-        <w:rPr>
-          <w:rFonts w:ascii="Times New Roman" w:cs="Times New Roman" w:eastAsia="Times New Roman" w:hAnsi="Times New Roman"/>
-          <w:i w:val="1"/>
-          <w:rtl w:val="0"/>
-        </w:rPr>
-        <w:t xml:space="preserve"> As a part of recognition for my performance i was promoted to </w:t>
+        <w:t xml:space="preserve"> As a part of recognition for my performance I was promoted to </w:t>
       </w:r>
       <w:r>
         <w:rPr>
@@ -1201,157 +1274,6 @@
         <w:spacing w:after="0" w:before="160" w:line="246" w:lineRule="auto"/>
         <w:rPr>
           <w:rFonts w:ascii="Times New Roman" w:cs="Times New Roman" w:eastAsia="Times New Roman" w:hAnsi="Times New Roman"/>
-          <w:i w:val="1"/>
-        </w:rPr>
-      </w:pPr>
-      <w:r>
-        <w:rPr>
-          <w:rFonts w:ascii="Times New Roman" w:cs="Times New Roman" w:eastAsia="Times New Roman" w:hAnsi="Times New Roman"/>
-          <w:rtl w:val="0"/>
-        </w:rPr>
-        <w:t xml:space="preserve">B.E in Electronics &amp; Communication Engineering, </w:t>
-      </w:r>
-      <w:r>
-        <w:rPr>
-          <w:rFonts w:ascii="Times New Roman" w:cs="Times New Roman" w:eastAsia="Times New Roman" w:hAnsi="Times New Roman"/>
-          <w:i w:val="1"/>
-          <w:rtl w:val="0"/>
-        </w:rPr>
-        <w:t xml:space="preserve">Anna University            [January 2008 – January 2012]</w:t>
-      </w:r>
-    </w:p>
-    <w:p>
-      <w:pPr>
-        <w:spacing w:after="0" w:before="160" w:line="246" w:lineRule="auto"/>
-        <w:rPr>
-          <w:rFonts w:ascii="Times New Roman" w:cs="Times New Roman" w:eastAsia="Times New Roman" w:hAnsi="Times New Roman"/>
-        </w:rPr>
-      </w:pPr>
-      <w:r>
-        <w:rPr>
-          <w:rtl w:val="0"/>
-        </w:rPr>
-      </w:r>
-    </w:p>
-    <w:p>
-      <w:pPr>
-        <w:spacing w:after="0" w:lineRule="auto"/>
-        <w:rPr>
-          <w:rFonts w:ascii="Times New Roman" w:cs="Times New Roman" w:eastAsia="Times New Roman" w:hAnsi="Times New Roman"/>
-        </w:rPr>
-      </w:pPr>
-      <w:r>
-        <w:rPr>
-          <w:rtl w:val="0"/>
-        </w:rPr>
-      </w:r>
-    </w:p>
-    <w:p>
-      <w:pPr>
-        <w:spacing w:after="0" w:lineRule="auto"/>
-        <w:rPr>
-          <w:rFonts w:ascii="Times New Roman" w:cs="Times New Roman" w:eastAsia="Times New Roman" w:hAnsi="Times New Roman"/>
-          <w:b w:val="1"/>
-          <w:sz w:val="28"/>
-          <w:szCs w:val="28"/>
-        </w:rPr>
-      </w:pPr>
-      <w:r>
-        <w:rPr>
-          <w:rFonts w:ascii="Times New Roman" w:cs="Times New Roman" w:eastAsia="Times New Roman" w:hAnsi="Times New Roman"/>
-          <w:b w:val="1"/>
-          <w:sz w:val="28"/>
-          <w:szCs w:val="28"/>
-          <w:rtl w:val="0"/>
-        </w:rPr>
-        <w:t xml:space="preserve">Additional Experience</w:t>
-      </w:r>
-    </w:p>
-    <w:p>
-      <w:pPr>
-        <w:spacing w:after="0" w:lineRule="auto"/>
-        <w:rPr>
-          <w:rFonts w:ascii="Times New Roman" w:cs="Times New Roman" w:eastAsia="Times New Roman" w:hAnsi="Times New Roman"/>
-          <w:sz w:val="10"/>
-          <w:szCs w:val="10"/>
-        </w:rPr>
-      </w:pPr>
-      <w:r>
-        <w:pict>
-          <v:rect style="width:0.0pt;height:1.5pt" o:hr="t" o:hrstd="t" o:hralign="center" fillcolor="#A0A0A0" stroked="f"/>
-        </w:pict>
-      </w:r>
-      <w:r>
-        <w:rPr>
-          <w:rtl w:val="0"/>
-        </w:rPr>
-      </w:r>
-    </w:p>
-    <w:p>
-      <w:pPr>
-        <w:spacing w:after="0" w:line="246" w:lineRule="auto"/>
-        <w:rPr>
-          <w:rFonts w:ascii="Times New Roman" w:cs="Times New Roman" w:eastAsia="Times New Roman" w:hAnsi="Times New Roman"/>
-          <w:i w:val="1"/>
-        </w:rPr>
-      </w:pPr>
-      <w:r>
-        <w:rPr>
-          <w:rFonts w:ascii="Times New Roman" w:cs="Times New Roman" w:eastAsia="Times New Roman" w:hAnsi="Times New Roman"/>
-          <w:b w:val="1"/>
-          <w:i w:val="1"/>
-          <w:rtl w:val="0"/>
-        </w:rPr>
-        <w:t xml:space="preserve">Freelancing, Website Development                                                 </w:t>
-      </w:r>
-      <w:r>
-        <w:rPr>
-          <w:rFonts w:ascii="Times New Roman" w:cs="Times New Roman" w:eastAsia="Times New Roman" w:hAnsi="Times New Roman"/>
-          <w:b w:val="1"/>
-          <w:rtl w:val="0"/>
-        </w:rPr>
-        <w:t xml:space="preserve">[</w:t>
-      </w:r>
-      <w:r>
-        <w:rPr>
-          <w:rFonts w:ascii="Times New Roman" w:cs="Times New Roman" w:eastAsia="Times New Roman" w:hAnsi="Times New Roman"/>
-          <w:b w:val="1"/>
-          <w:i w:val="1"/>
-          <w:rtl w:val="0"/>
-        </w:rPr>
-        <w:t xml:space="preserve">February 2023 – February 2024</w:t>
-      </w:r>
-      <w:r>
-        <w:rPr>
-          <w:rFonts w:ascii="Times New Roman" w:cs="Times New Roman" w:eastAsia="Times New Roman" w:hAnsi="Times New Roman"/>
-          <w:i w:val="1"/>
-          <w:rtl w:val="0"/>
-        </w:rPr>
-        <w:t xml:space="preserve">]</w:t>
-      </w:r>
-    </w:p>
-    <w:p>
-      <w:pPr>
-        <w:keepNext w:val="0"/>
-        <w:keepLines w:val="0"/>
-        <w:pageBreakBefore w:val="0"/>
-        <w:widowControl w:val="1"/>
-        <w:numPr>
-          <w:ilvl w:val="0"/>
-          <w:numId w:val="4"/>
-        </w:numPr>
-        <w:pBdr>
-          <w:top w:space="0" w:sz="0" w:val="nil"/>
-          <w:left w:space="0" w:sz="0" w:val="nil"/>
-          <w:bottom w:space="0" w:sz="0" w:val="nil"/>
-          <w:right w:space="0" w:sz="0" w:val="nil"/>
-          <w:between w:space="0" w:sz="0" w:val="nil"/>
-        </w:pBdr>
-        <w:shd w:fill="auto" w:val="clear"/>
-        <w:spacing w:after="0" w:before="0" w:line="246" w:lineRule="auto"/>
-        <w:ind w:left="720" w:right="0" w:hanging="360"/>
-        <w:jc w:val="left"/>
-        <w:rPr>
           <w:b w:val="0"/>
           <w:i w:val="0"/>
           <w:smallCaps w:val="0"/>
@@ -1367,19 +1289,22 @@
       <w:r>
         <w:rPr>
           <w:rFonts w:ascii="Times New Roman" w:cs="Times New Roman" w:eastAsia="Times New Roman" w:hAnsi="Times New Roman"/>
-          <w:b w:val="0"/>
-          <w:i w:val="0"/>
-          <w:smallCaps w:val="0"/>
-          <w:strike w:val="0"/>
-          <w:color w:val="000000"/>
-          <w:sz w:val="22"/>
-          <w:szCs w:val="22"/>
-          <w:u w:val="none"/>
-          <w:shd w:fill="auto" w:val="clear"/>
-          <w:vertAlign w:val="baseline"/>
-          <w:rtl w:val="0"/>
-        </w:rPr>
-        <w:t xml:space="preserve">Built static websites for an event management company and a restaurant.</w:t>
+          <w:rtl w:val="0"/>
+        </w:rPr>
+        <w:t xml:space="preserve">B.E in Electronics &amp; Communication Engineering, </w:t>
+      </w:r>
+      <w:r>
+        <w:rPr>
+          <w:rFonts w:ascii="Times New Roman" w:cs="Times New Roman" w:eastAsia="Times New Roman" w:hAnsi="Times New Roman"/>
+          <w:i w:val="1"/>
+          <w:rtl w:val="0"/>
+        </w:rPr>
+        <w:t xml:space="preserve">Anna University            [January 2008 – January 2012]</w:t>
+      </w:r>
+      <w:r>
+        <w:rPr>
+          <w:rtl w:val="0"/>
+        </w:rPr>
       </w:r>
     </w:p>
     <w:p>
@@ -1512,6 +1437,9 @@
       </w:r>
     </w:p>
     <w:sectPr>
+      <w:headerReference r:id="rId6" w:type="default"/>
+      <w:headerReference r:id="rId7" w:type="even"/>
+      <w:footerReference r:id="rId8" w:type="even"/>
       <w:pgSz w:h="16838" w:w="11906" w:orient="portrait"/>
       <w:pgMar w:bottom="851" w:top="851" w:left="851" w:right="851" w:header="708" w:footer="708"/>
       <w:pgNumType w:start="1"/>
@@ -1520,19 +1448,140 @@
 </w:document>
 </file>
 
+<file path=word/footer1.xml><?xml version="1.0" encoding="utf-8"?>
+<w:ftr xmlns:mc="http://schemas.openxmlformats.org/markup-compatibility/2006" xmlns:o="urn:schemas-microsoft-com:office:office" xmlns:r="http://schemas.openxmlformats.org/officeDocument/2006/relationships" xmlns:m="http://schemas.openxmlformats.org/officeDocument/2006/math" xmlns:v="urn:schemas-microsoft-com:vml" xmlns:wp="http://schemas.openxmlformats.org/drawingml/2006/wordprocessingDrawing" xmlns:w10="urn:schemas-microsoft-com:office:word" xmlns:w="http://schemas.openxmlformats.org/wordprocessingml/2006/main" xmlns:wne="http://schemas.microsoft.com/office/word/2006/wordml" xmlns:sl="http://schemas.openxmlformats.org/schemaLibrary/2006/main" xmlns:a="http://schemas.openxmlformats.org/drawingml/2006/main" xmlns:pic="http://schemas.openxmlformats.org/drawingml/2006/picture" xmlns:c="http://schemas.openxmlformats.org/drawingml/2006/chart" xmlns:lc="http://schemas.openxmlformats.org/drawingml/2006/lockedCanvas" xmlns:dgm="http://schemas.openxmlformats.org/drawingml/2006/diagram" xmlns:wps="http://schemas.microsoft.com/office/word/2010/wordprocessingShape" xmlns:wpg="http://schemas.microsoft.com/office/word/2010/wordprocessingGroup" xmlns:w14="http://schemas.microsoft.com/office/word/2010/wordml" xmlns:w15="http://schemas.microsoft.com/office/word/2012/wordml" xmlns:w16="http://schemas.microsoft.com/office/word/2018/wordml" xmlns:w16cex="http://schemas.microsoft.com/office/word/2018/wordml/cex" xmlns:w16cid="http://schemas.microsoft.com/office/word/2016/wordml/cid" xmlns="http://schemas.microsoft.com/office/tasks/2019/documenttasks" xmlns:cr="http://schemas.microsoft.com/office/comments/2020/reactions">
+  <w:p>
+    <w:pPr>
+      <w:rPr/>
+    </w:pPr>
+    <w:r>
+      <w:rPr>
+        <w:rtl w:val="0"/>
+      </w:rPr>
+    </w:r>
+  </w:p>
+</w:ftr>
+</file>
+
+<file path=word/header1.xml><?xml version="1.0" encoding="utf-8"?>
+<w:hdr xmlns:mc="http://schemas.openxmlformats.org/markup-compatibility/2006" xmlns:o="urn:schemas-microsoft-com:office:office" xmlns:r="http://schemas.openxmlformats.org/officeDocument/2006/relationships" xmlns:m="http://schemas.openxmlformats.org/officeDocument/2006/math" xmlns:v="urn:schemas-microsoft-com:vml" xmlns:wp="http://schemas.openxmlformats.org/drawingml/2006/wordprocessingDrawing" xmlns:w10="urn:schemas-microsoft-com:office:word" xmlns:w="http://schemas.openxmlformats.org/wordprocessingml/2006/main" xmlns:wne="http://schemas.microsoft.com/office/word/2006/wordml" xmlns:sl="http://schemas.openxmlformats.org/schemaLibrary/2006/main" xmlns:a="http://schemas.openxmlformats.org/drawingml/2006/main" xmlns:pic="http://schemas.openxmlformats.org/drawingml/2006/picture" xmlns:c="http://schemas.openxmlformats.org/drawingml/2006/chart" xmlns:lc="http://schemas.openxmlformats.org/drawingml/2006/lockedCanvas" xmlns:dgm="http://schemas.openxmlformats.org/drawingml/2006/diagram" xmlns:wps="http://schemas.microsoft.com/office/word/2010/wordprocessingShape" xmlns:wpg="http://schemas.microsoft.com/office/word/2010/wordprocessingGroup" xmlns:w14="http://schemas.microsoft.com/office/word/2010/wordml" xmlns:w15="http://schemas.microsoft.com/office/word/2012/wordml" xmlns:w16="http://schemas.microsoft.com/office/word/2018/wordml" xmlns:w16cex="http://schemas.microsoft.com/office/word/2018/wordml/cex" xmlns:w16cid="http://schemas.microsoft.com/office/word/2016/wordml/cid" xmlns="http://schemas.microsoft.com/office/tasks/2019/documenttasks" xmlns:cr="http://schemas.microsoft.com/office/comments/2020/reactions">
+  <w:p>
+    <w:pPr>
+      <w:spacing w:after="0" w:lineRule="auto"/>
+      <w:jc w:val="center"/>
+      <w:rPr>
+        <w:rFonts w:ascii="Times New Roman" w:cs="Times New Roman" w:eastAsia="Times New Roman" w:hAnsi="Times New Roman"/>
+        <w:b w:val="1"/>
+        <w:sz w:val="32"/>
+        <w:szCs w:val="32"/>
+      </w:rPr>
+    </w:pPr>
+    <w:bookmarkStart w:colFirst="0" w:colLast="0" w:name="_gjdgxs" w:id="2"/>
+    <w:bookmarkEnd w:id="2"/>
+    <w:r>
+      <w:rPr>
+        <w:rFonts w:ascii="Times New Roman" w:cs="Times New Roman" w:eastAsia="Times New Roman" w:hAnsi="Times New Roman"/>
+        <w:b w:val="1"/>
+        <w:sz w:val="32"/>
+        <w:szCs w:val="32"/>
+        <w:rtl w:val="0"/>
+      </w:rPr>
+      <w:t xml:space="preserve">VIGNESH.V</w:t>
+    </w:r>
+  </w:p>
+  <w:p>
+    <w:pPr>
+      <w:tabs>
+        <w:tab w:val="center" w:leader="none" w:pos="5102"/>
+        <w:tab w:val="left" w:leader="none" w:pos="8940"/>
+      </w:tabs>
+      <w:spacing w:after="0" w:lineRule="auto"/>
+      <w:rPr>
+        <w:rFonts w:ascii="Times New Roman" w:cs="Times New Roman" w:eastAsia="Times New Roman" w:hAnsi="Times New Roman"/>
+      </w:rPr>
+    </w:pPr>
+    <w:r>
+      <w:rPr>
+        <w:rFonts w:ascii="Times New Roman" w:cs="Times New Roman" w:eastAsia="Times New Roman" w:hAnsi="Times New Roman"/>
+        <w:rtl w:val="0"/>
+      </w:rPr>
+      <w:tab/>
+      <w:t xml:space="preserve">15 Woodlawn Grove, Cork Road, X91 YFT6 Waterford (Ireland)</w:t>
+      <w:tab/>
+    </w:r>
+  </w:p>
+  <w:p>
+    <w:pPr>
+      <w:spacing w:after="0" w:lineRule="auto"/>
+      <w:jc w:val="center"/>
+      <w:rPr>
+        <w:rFonts w:ascii="Times New Roman" w:cs="Times New Roman" w:eastAsia="Times New Roman" w:hAnsi="Times New Roman"/>
+      </w:rPr>
+    </w:pPr>
+    <w:r>
+      <w:rPr>
+        <w:rFonts w:ascii="Times New Roman" w:cs="Times New Roman" w:eastAsia="Times New Roman" w:hAnsi="Times New Roman"/>
+        <w:rtl w:val="0"/>
+      </w:rPr>
+      <w:t xml:space="preserve">(+353) 892337851 | vigneshvenkat_21@live.com</w:t>
+    </w:r>
+  </w:p>
+  <w:p>
+    <w:pPr>
+      <w:spacing w:after="0" w:lineRule="auto"/>
+      <w:jc w:val="center"/>
+      <w:rPr>
+        <w:rFonts w:ascii="Times New Roman" w:cs="Times New Roman" w:eastAsia="Times New Roman" w:hAnsi="Times New Roman"/>
+      </w:rPr>
+    </w:pPr>
+    <w:r>
+      <w:rPr>
+        <w:rFonts w:ascii="Times New Roman" w:cs="Times New Roman" w:eastAsia="Times New Roman" w:hAnsi="Times New Roman"/>
+        <w:rtl w:val="0"/>
+      </w:rPr>
+      <w:t xml:space="preserve">https://www.linkedin.com/in/vignesh-venkatraman-33677657/ | https://www.vigneshvenkatraman.com</w:t>
+    </w:r>
+  </w:p>
+  <w:p>
+    <w:pPr>
+      <w:rPr/>
+    </w:pPr>
+    <w:r>
+      <w:rPr>
+        <w:rtl w:val="0"/>
+      </w:rPr>
+    </w:r>
+  </w:p>
+</w:hdr>
+</file>
+
+<file path=word/header2.xml><?xml version="1.0" encoding="utf-8"?>
+<w:hdr xmlns:mc="http://schemas.openxmlformats.org/markup-compatibility/2006" xmlns:o="urn:schemas-microsoft-com:office:office" xmlns:r="http://schemas.openxmlformats.org/officeDocument/2006/relationships" xmlns:m="http://schemas.openxmlformats.org/officeDocument/2006/math" xmlns:v="urn:schemas-microsoft-com:vml" xmlns:wp="http://schemas.openxmlformats.org/drawingml/2006/wordprocessingDrawing" xmlns:w10="urn:schemas-microsoft-com:office:word" xmlns:w="http://schemas.openxmlformats.org/wordprocessingml/2006/main" xmlns:wne="http://schemas.microsoft.com/office/word/2006/wordml" xmlns:sl="http://schemas.openxmlformats.org/schemaLibrary/2006/main" xmlns:a="http://schemas.openxmlformats.org/drawingml/2006/main" xmlns:pic="http://schemas.openxmlformats.org/drawingml/2006/picture" xmlns:c="http://schemas.openxmlformats.org/drawingml/2006/chart" xmlns:lc="http://schemas.openxmlformats.org/drawingml/2006/lockedCanvas" xmlns:dgm="http://schemas.openxmlformats.org/drawingml/2006/diagram" xmlns:wps="http://schemas.microsoft.com/office/word/2010/wordprocessingShape" xmlns:wpg="http://schemas.microsoft.com/office/word/2010/wordprocessingGroup" xmlns:w14="http://schemas.microsoft.com/office/word/2010/wordml" xmlns:w15="http://schemas.microsoft.com/office/word/2012/wordml" xmlns:w16="http://schemas.microsoft.com/office/word/2018/wordml" xmlns:w16cex="http://schemas.microsoft.com/office/word/2018/wordml/cex" xmlns:w16cid="http://schemas.microsoft.com/office/word/2016/wordml/cid" xmlns="http://schemas.microsoft.com/office/tasks/2019/documenttasks" xmlns:cr="http://schemas.microsoft.com/office/comments/2020/reactions">
+  <w:p>
+    <w:pPr>
+      <w:rPr/>
+    </w:pPr>
+    <w:r>
+      <w:rPr>
+        <w:rtl w:val="0"/>
+      </w:rPr>
+    </w:r>
+  </w:p>
+</w:hdr>
+</file>
+
 <file path=word/numbering.xml><?xml version="1.0" encoding="utf-8"?>
 <w:numbering xmlns:mc="http://schemas.openxmlformats.org/markup-compatibility/2006" xmlns:o="urn:schemas-microsoft-com:office:office" xmlns:r="http://schemas.openxmlformats.org/officeDocument/2006/relationships" xmlns:m="http://schemas.openxmlformats.org/officeDocument/2006/math" xmlns:v="urn:schemas-microsoft-com:vml" xmlns:wp="http://schemas.openxmlformats.org/drawingml/2006/wordprocessingDrawing" xmlns:w10="urn:schemas-microsoft-com:office:word" xmlns:w="http://schemas.openxmlformats.org/wordprocessingml/2006/main" xmlns:wne="http://schemas.microsoft.com/office/word/2006/wordml" xmlns:sl="http://schemas.openxmlformats.org/schemaLibrary/2006/main" xmlns:a="http://schemas.openxmlformats.org/drawingml/2006/main" xmlns:pic="http://schemas.openxmlformats.org/drawingml/2006/picture" xmlns:c="http://schemas.openxmlformats.org/drawingml/2006/chart" xmlns:lc="http://schemas.openxmlformats.org/drawingml/2006/lockedCanvas" xmlns:dgm="http://schemas.openxmlformats.org/drawingml/2006/diagram" xmlns:wps="http://schemas.microsoft.com/office/word/2010/wordprocessingShape" xmlns:wpg="http://schemas.microsoft.com/office/word/2010/wordprocessingGroup" xmlns:w14="http://schemas.microsoft.com/office/word/2010/wordml" xmlns:w15="http://schemas.microsoft.com/office/word/2012/wordml" xmlns:w16="http://schemas.microsoft.com/office/word/2018/wordml" xmlns:w16cex="http://schemas.microsoft.com/office/word/2018/wordml/cex" xmlns:w16cid="http://schemas.microsoft.com/office/word/2016/wordml/cid" xmlns="http://schemas.microsoft.com/office/tasks/2019/documenttasks" xmlns:cr="http://schemas.microsoft.com/office/comments/2020/reactions">
   <w:abstractNum w:abstractNumId="1">
     <w:lvl w:ilvl="0">
       <w:start w:val="1"/>
       <w:numFmt w:val="bullet"/>
-      <w:lvlText w:val="-"/>
+      <w:lvlText w:val="●"/>
       <w:lvlJc w:val="left"/>
       <w:pPr>
         <w:ind w:left="720" w:hanging="360"/>
       </w:pPr>
       <w:rPr>
-        <w:rFonts w:ascii="Courier New" w:cs="Courier New" w:eastAsia="Courier New" w:hAnsi="Courier New"/>
         <w:u w:val="none"/>
       </w:rPr>
     </w:lvl>
@@ -1637,7 +1686,7 @@
     <w:lvl w:ilvl="0">
       <w:start w:val="1"/>
       <w:numFmt w:val="bullet"/>
-      <w:lvlText w:val="-"/>
+      <w:lvlText w:val="●"/>
       <w:lvlJc w:val="left"/>
       <w:pPr>
         <w:ind w:left="720" w:hanging="360"/>
@@ -1748,7 +1797,7 @@
     <w:lvl w:ilvl="0">
       <w:start w:val="1"/>
       <w:numFmt w:val="bullet"/>
-      <w:lvlText w:val="-"/>
+      <w:lvlText w:val="●"/>
       <w:lvlJc w:val="left"/>
       <w:pPr>
         <w:ind w:left="720" w:hanging="360"/>
@@ -1859,37 +1908,38 @@
     <w:lvl w:ilvl="0">
       <w:start w:val="1"/>
       <w:numFmt w:val="bullet"/>
-      <w:lvlText w:val="-"/>
+      <w:lvlText w:val="●"/>
       <w:lvlJc w:val="left"/>
       <w:pPr>
         <w:ind w:left="720" w:hanging="360"/>
       </w:pPr>
       <w:rPr>
         <w:rFonts w:ascii="Courier New" w:cs="Courier New" w:eastAsia="Courier New" w:hAnsi="Courier New"/>
+        <w:u w:val="none"/>
       </w:rPr>
     </w:lvl>
     <w:lvl w:ilvl="1">
       <w:start w:val="1"/>
       <w:numFmt w:val="bullet"/>
-      <w:lvlText w:val="o"/>
+      <w:lvlText w:val="○"/>
       <w:lvlJc w:val="left"/>
       <w:pPr>
         <w:ind w:left="1440" w:hanging="360"/>
       </w:pPr>
       <w:rPr>
-        <w:rFonts w:ascii="Courier New" w:cs="Courier New" w:eastAsia="Courier New" w:hAnsi="Courier New"/>
+        <w:u w:val="none"/>
       </w:rPr>
     </w:lvl>
     <w:lvl w:ilvl="2">
       <w:start w:val="1"/>
       <w:numFmt w:val="bullet"/>
-      <w:lvlText w:val="▪"/>
+      <w:lvlText w:val="■"/>
       <w:lvlJc w:val="left"/>
       <w:pPr>
         <w:ind w:left="2160" w:hanging="360"/>
       </w:pPr>
       <w:rPr>
-        <w:rFonts w:ascii="Noto Sans Symbols" w:cs="Noto Sans Symbols" w:eastAsia="Noto Sans Symbols" w:hAnsi="Noto Sans Symbols"/>
+        <w:u w:val="none"/>
       </w:rPr>
     </w:lvl>
     <w:lvl w:ilvl="3">
@@ -1901,31 +1951,31 @@
         <w:ind w:left="2880" w:hanging="360"/>
       </w:pPr>
       <w:rPr>
-        <w:rFonts w:ascii="Noto Sans Symbols" w:cs="Noto Sans Symbols" w:eastAsia="Noto Sans Symbols" w:hAnsi="Noto Sans Symbols"/>
+        <w:u w:val="none"/>
       </w:rPr>
     </w:lvl>
     <w:lvl w:ilvl="4">
       <w:start w:val="1"/>
       <w:numFmt w:val="bullet"/>
-      <w:lvlText w:val="o"/>
+      <w:lvlText w:val="○"/>
       <w:lvlJc w:val="left"/>
       <w:pPr>
         <w:ind w:left="3600" w:hanging="360"/>
       </w:pPr>
       <w:rPr>
-        <w:rFonts w:ascii="Courier New" w:cs="Courier New" w:eastAsia="Courier New" w:hAnsi="Courier New"/>
+        <w:u w:val="none"/>
       </w:rPr>
     </w:lvl>
     <w:lvl w:ilvl="5">
       <w:start w:val="1"/>
       <w:numFmt w:val="bullet"/>
-      <w:lvlText w:val="▪"/>
+      <w:lvlText w:val="■"/>
       <w:lvlJc w:val="left"/>
       <w:pPr>
         <w:ind w:left="4320" w:hanging="360"/>
       </w:pPr>
       <w:rPr>
-        <w:rFonts w:ascii="Noto Sans Symbols" w:cs="Noto Sans Symbols" w:eastAsia="Noto Sans Symbols" w:hAnsi="Noto Sans Symbols"/>
+        <w:u w:val="none"/>
       </w:rPr>
     </w:lvl>
     <w:lvl w:ilvl="6">
@@ -1937,31 +1987,31 @@
         <w:ind w:left="5040" w:hanging="360"/>
       </w:pPr>
       <w:rPr>
-        <w:rFonts w:ascii="Noto Sans Symbols" w:cs="Noto Sans Symbols" w:eastAsia="Noto Sans Symbols" w:hAnsi="Noto Sans Symbols"/>
+        <w:u w:val="none"/>
       </w:rPr>
     </w:lvl>
     <w:lvl w:ilvl="7">
       <w:start w:val="1"/>
       <w:numFmt w:val="bullet"/>
-      <w:lvlText w:val="o"/>
+      <w:lvlText w:val="○"/>
       <w:lvlJc w:val="left"/>
       <w:pPr>
         <w:ind w:left="5760" w:hanging="360"/>
       </w:pPr>
       <w:rPr>
-        <w:rFonts w:ascii="Courier New" w:cs="Courier New" w:eastAsia="Courier New" w:hAnsi="Courier New"/>
+        <w:u w:val="none"/>
       </w:rPr>
     </w:lvl>
     <w:lvl w:ilvl="8">
       <w:start w:val="1"/>
       <w:numFmt w:val="bullet"/>
-      <w:lvlText w:val="▪"/>
+      <w:lvlText w:val="■"/>
       <w:lvlJc w:val="left"/>
       <w:pPr>
         <w:ind w:left="6480" w:hanging="360"/>
       </w:pPr>
       <w:rPr>
-        <w:rFonts w:ascii="Noto Sans Symbols" w:cs="Noto Sans Symbols" w:eastAsia="Noto Sans Symbols" w:hAnsi="Noto Sans Symbols"/>
+        <w:u w:val="none"/>
       </w:rPr>
     </w:lvl>
   </w:abstractNum>
@@ -1969,13 +2019,12 @@
     <w:lvl w:ilvl="0">
       <w:start w:val="1"/>
       <w:numFmt w:val="bullet"/>
-      <w:lvlText w:val="-"/>
+      <w:lvlText w:val="●"/>
       <w:lvlJc w:val="left"/>
       <w:pPr>
         <w:ind w:left="720" w:hanging="360"/>
       </w:pPr>
       <w:rPr>
-        <w:rFonts w:ascii="Courier New" w:cs="Courier New" w:eastAsia="Courier New" w:hAnsi="Courier New"/>
         <w:u w:val="none"/>
       </w:rPr>
     </w:lvl>

</xml_diff>